<commit_message>
Rev 2.3 con buen formato
</commit_message>
<xml_diff>
--- a/Docs/Reporte Rev. 2.3.docx
+++ b/Docs/Reporte Rev. 2.3.docx
@@ -686,7 +686,7 @@
           <w:r>
             <w:fldChar w:fldCharType="separate"/>
           </w:r>
-          <w:hyperlink w:anchor="_Toc38132986" w:history="1">
+          <w:hyperlink w:anchor="_Toc38134872" w:history="1">
             <w:r>
               <w:rPr>
                 <w:rStyle w:val="Hyperlink"/>
@@ -713,7 +713,7 @@
                 <w:noProof/>
                 <w:webHidden/>
               </w:rPr>
-              <w:instrText xml:space="preserve"> PAGEREF _Toc38132986 \h </w:instrText>
+              <w:instrText xml:space="preserve"> PAGEREF _Toc38134872 \h </w:instrText>
             </w:r>
             <w:r>
               <w:rPr>
@@ -756,7 +756,7 @@
               <w:lang w:val="en-US"/>
             </w:rPr>
           </w:pPr>
-          <w:hyperlink w:anchor="_Toc38132987" w:history="1">
+          <w:hyperlink w:anchor="_Toc38134873" w:history="1">
             <w:r>
               <w:rPr>
                 <w:rStyle w:val="Hyperlink"/>
@@ -783,7 +783,7 @@
                 <w:noProof/>
                 <w:webHidden/>
               </w:rPr>
-              <w:instrText xml:space="preserve"> PAGEREF _Toc38132987 \h </w:instrText>
+              <w:instrText xml:space="preserve"> PAGEREF _Toc38134873 \h </w:instrText>
             </w:r>
             <w:r>
               <w:rPr>
@@ -827,7 +827,7 @@
               <w:lang w:val="en-US"/>
             </w:rPr>
           </w:pPr>
-          <w:hyperlink w:anchor="_Toc38132988" w:history="1">
+          <w:hyperlink w:anchor="_Toc38134874" w:history="1">
             <w:r>
               <w:rPr>
                 <w:rStyle w:val="Hyperlink"/>
@@ -870,7 +870,7 @@
                 <w:noProof/>
                 <w:webHidden/>
               </w:rPr>
-              <w:instrText xml:space="preserve"> PAGEREF _Toc38132988 \h </w:instrText>
+              <w:instrText xml:space="preserve"> PAGEREF _Toc38134874 \h </w:instrText>
             </w:r>
             <w:r>
               <w:rPr>
@@ -914,7 +914,7 @@
               <w:lang w:val="en-US"/>
             </w:rPr>
           </w:pPr>
-          <w:hyperlink w:anchor="_Toc38132989" w:history="1">
+          <w:hyperlink w:anchor="_Toc38134875" w:history="1">
             <w:r>
               <w:rPr>
                 <w:rStyle w:val="Hyperlink"/>
@@ -957,7 +957,7 @@
                 <w:noProof/>
                 <w:webHidden/>
               </w:rPr>
-              <w:instrText xml:space="preserve"> PAGEREF _Toc38132989 \h </w:instrText>
+              <w:instrText xml:space="preserve"> PAGEREF _Toc38134875 \h </w:instrText>
             </w:r>
             <w:r>
               <w:rPr>
@@ -1001,7 +1001,7 @@
               <w:lang w:val="en-US"/>
             </w:rPr>
           </w:pPr>
-          <w:hyperlink w:anchor="_Toc38132990" w:history="1">
+          <w:hyperlink w:anchor="_Toc38134876" w:history="1">
             <w:r>
               <w:rPr>
                 <w:rStyle w:val="Hyperlink"/>
@@ -1044,7 +1044,7 @@
                 <w:noProof/>
                 <w:webHidden/>
               </w:rPr>
-              <w:instrText xml:space="preserve"> PAGEREF _Toc38132990 \h </w:instrText>
+              <w:instrText xml:space="preserve"> PAGEREF _Toc38134876 \h </w:instrText>
             </w:r>
             <w:r>
               <w:rPr>
@@ -1088,7 +1088,7 @@
               <w:lang w:val="en-US"/>
             </w:rPr>
           </w:pPr>
-          <w:hyperlink w:anchor="_Toc38132991" w:history="1">
+          <w:hyperlink w:anchor="_Toc38134877" w:history="1">
             <w:r>
               <w:rPr>
                 <w:rStyle w:val="Hyperlink"/>
@@ -1131,7 +1131,7 @@
                 <w:noProof/>
                 <w:webHidden/>
               </w:rPr>
-              <w:instrText xml:space="preserve"> PAGEREF _Toc38132991 \h </w:instrText>
+              <w:instrText xml:space="preserve"> PAGEREF _Toc38134877 \h </w:instrText>
             </w:r>
             <w:r>
               <w:rPr>
@@ -1175,7 +1175,7 @@
               <w:lang w:val="en-US"/>
             </w:rPr>
           </w:pPr>
-          <w:hyperlink w:anchor="_Toc38132992" w:history="1">
+          <w:hyperlink w:anchor="_Toc38134878" w:history="1">
             <w:r>
               <w:rPr>
                 <w:rStyle w:val="Hyperlink"/>
@@ -1218,7 +1218,7 @@
                 <w:noProof/>
                 <w:webHidden/>
               </w:rPr>
-              <w:instrText xml:space="preserve"> PAGEREF _Toc38132992 \h </w:instrText>
+              <w:instrText xml:space="preserve"> PAGEREF _Toc38134878 \h </w:instrText>
             </w:r>
             <w:r>
               <w:rPr>
@@ -1262,7 +1262,7 @@
               <w:lang w:val="en-US"/>
             </w:rPr>
           </w:pPr>
-          <w:hyperlink w:anchor="_Toc38132993" w:history="1">
+          <w:hyperlink w:anchor="_Toc38134879" w:history="1">
             <w:r>
               <w:rPr>
                 <w:rStyle w:val="Hyperlink"/>
@@ -1305,7 +1305,7 @@
                 <w:noProof/>
                 <w:webHidden/>
               </w:rPr>
-              <w:instrText xml:space="preserve"> PAGEREF _Toc38132993 \h </w:instrText>
+              <w:instrText xml:space="preserve"> PAGEREF _Toc38134879 \h </w:instrText>
             </w:r>
             <w:r>
               <w:rPr>
@@ -1349,7 +1349,7 @@
               <w:lang w:val="en-US"/>
             </w:rPr>
           </w:pPr>
-          <w:hyperlink w:anchor="_Toc38132994" w:history="1">
+          <w:hyperlink w:anchor="_Toc38134880" w:history="1">
             <w:r>
               <w:rPr>
                 <w:rStyle w:val="Hyperlink"/>
@@ -1392,7 +1392,7 @@
                 <w:noProof/>
                 <w:webHidden/>
               </w:rPr>
-              <w:instrText xml:space="preserve"> PAGEREF _Toc38132994 \h </w:instrText>
+              <w:instrText xml:space="preserve"> PAGEREF _Toc38134880 \h </w:instrText>
             </w:r>
             <w:r>
               <w:rPr>
@@ -1436,7 +1436,7 @@
               <w:lang w:val="en-US"/>
             </w:rPr>
           </w:pPr>
-          <w:hyperlink w:anchor="_Toc38132995" w:history="1">
+          <w:hyperlink w:anchor="_Toc38134881" w:history="1">
             <w:r>
               <w:rPr>
                 <w:rStyle w:val="Hyperlink"/>
@@ -1479,7 +1479,7 @@
                 <w:noProof/>
                 <w:webHidden/>
               </w:rPr>
-              <w:instrText xml:space="preserve"> PAGEREF _Toc38132995 \h </w:instrText>
+              <w:instrText xml:space="preserve"> PAGEREF _Toc38134881 \h </w:instrText>
             </w:r>
             <w:r>
               <w:rPr>
@@ -1523,7 +1523,7 @@
               <w:lang w:val="en-US"/>
             </w:rPr>
           </w:pPr>
-          <w:hyperlink w:anchor="_Toc38132996" w:history="1">
+          <w:hyperlink w:anchor="_Toc38134882" w:history="1">
             <w:r>
               <w:rPr>
                 <w:rStyle w:val="Hyperlink"/>
@@ -1566,7 +1566,7 @@
                 <w:noProof/>
                 <w:webHidden/>
               </w:rPr>
-              <w:instrText xml:space="preserve"> PAGEREF _Toc38132996 \h </w:instrText>
+              <w:instrText xml:space="preserve"> PAGEREF _Toc38134882 \h </w:instrText>
             </w:r>
             <w:r>
               <w:rPr>
@@ -1610,7 +1610,7 @@
               <w:lang w:val="en-US"/>
             </w:rPr>
           </w:pPr>
-          <w:hyperlink w:anchor="_Toc38132997" w:history="1">
+          <w:hyperlink w:anchor="_Toc38134883" w:history="1">
             <w:r>
               <w:rPr>
                 <w:rStyle w:val="Hyperlink"/>
@@ -1653,7 +1653,7 @@
                 <w:noProof/>
                 <w:webHidden/>
               </w:rPr>
-              <w:instrText xml:space="preserve"> PAGEREF _Toc38132997 \h </w:instrText>
+              <w:instrText xml:space="preserve"> PAGEREF _Toc38134883 \h </w:instrText>
             </w:r>
             <w:r>
               <w:rPr>
@@ -1697,7 +1697,7 @@
               <w:lang w:val="en-US"/>
             </w:rPr>
           </w:pPr>
-          <w:hyperlink w:anchor="_Toc38132998" w:history="1">
+          <w:hyperlink w:anchor="_Toc38134884" w:history="1">
             <w:r>
               <w:rPr>
                 <w:rStyle w:val="Hyperlink"/>
@@ -1740,7 +1740,7 @@
                 <w:noProof/>
                 <w:webHidden/>
               </w:rPr>
-              <w:instrText xml:space="preserve"> PAGEREF _Toc38132998 \h </w:instrText>
+              <w:instrText xml:space="preserve"> PAGEREF _Toc38134884 \h </w:instrText>
             </w:r>
             <w:r>
               <w:rPr>
@@ -1784,7 +1784,7 @@
               <w:lang w:val="en-US"/>
             </w:rPr>
           </w:pPr>
-          <w:hyperlink w:anchor="_Toc38132999" w:history="1">
+          <w:hyperlink w:anchor="_Toc38134885" w:history="1">
             <w:r>
               <w:rPr>
                 <w:rStyle w:val="Hyperlink"/>
@@ -1827,7 +1827,7 @@
                 <w:noProof/>
                 <w:webHidden/>
               </w:rPr>
-              <w:instrText xml:space="preserve"> PAGEREF _Toc38132999 \h </w:instrText>
+              <w:instrText xml:space="preserve"> PAGEREF _Toc38134885 \h </w:instrText>
             </w:r>
             <w:r>
               <w:rPr>
@@ -1871,7 +1871,7 @@
               <w:lang w:val="en-US"/>
             </w:rPr>
           </w:pPr>
-          <w:hyperlink w:anchor="_Toc38133000" w:history="1">
+          <w:hyperlink w:anchor="_Toc38134886" w:history="1">
             <w:r>
               <w:rPr>
                 <w:rStyle w:val="Hyperlink"/>
@@ -1914,7 +1914,7 @@
                 <w:noProof/>
                 <w:webHidden/>
               </w:rPr>
-              <w:instrText xml:space="preserve"> PAGEREF _Toc38133000 \h </w:instrText>
+              <w:instrText xml:space="preserve"> PAGEREF _Toc38134886 \h </w:instrText>
             </w:r>
             <w:r>
               <w:rPr>
@@ -1957,7 +1957,7 @@
               <w:lang w:val="en-US"/>
             </w:rPr>
           </w:pPr>
-          <w:hyperlink w:anchor="_Toc38133001" w:history="1">
+          <w:hyperlink w:anchor="_Toc38134887" w:history="1">
             <w:r>
               <w:rPr>
                 <w:rStyle w:val="Hyperlink"/>
@@ -1984,7 +1984,7 @@
                 <w:noProof/>
                 <w:webHidden/>
               </w:rPr>
-              <w:instrText xml:space="preserve"> PAGEREF _Toc38133001 \h </w:instrText>
+              <w:instrText xml:space="preserve"> PAGEREF _Toc38134887 \h </w:instrText>
             </w:r>
             <w:r>
               <w:rPr>
@@ -2027,7 +2027,7 @@
               <w:lang w:val="en-US"/>
             </w:rPr>
           </w:pPr>
-          <w:hyperlink w:anchor="_Toc38133002" w:history="1">
+          <w:hyperlink w:anchor="_Toc38134888" w:history="1">
             <w:r>
               <w:rPr>
                 <w:rStyle w:val="Hyperlink"/>
@@ -2054,7 +2054,7 @@
                 <w:noProof/>
                 <w:webHidden/>
               </w:rPr>
-              <w:instrText xml:space="preserve"> PAGEREF _Toc38133002 \h </w:instrText>
+              <w:instrText xml:space="preserve"> PAGEREF _Toc38134888 \h </w:instrText>
             </w:r>
             <w:r>
               <w:rPr>
@@ -2097,7 +2097,7 @@
               <w:lang w:val="en-US"/>
             </w:rPr>
           </w:pPr>
-          <w:hyperlink w:anchor="_Toc38133003" w:history="1">
+          <w:hyperlink w:anchor="_Toc38134889" w:history="1">
             <w:r>
               <w:rPr>
                 <w:rStyle w:val="Hyperlink"/>
@@ -2124,7 +2124,7 @@
                 <w:noProof/>
                 <w:webHidden/>
               </w:rPr>
-              <w:instrText xml:space="preserve"> PAGEREF _Toc38133003 \h </w:instrText>
+              <w:instrText xml:space="preserve"> PAGEREF _Toc38134889 \h </w:instrText>
             </w:r>
             <w:r>
               <w:rPr>
@@ -2167,7 +2167,7 @@
               <w:lang w:val="en-US"/>
             </w:rPr>
           </w:pPr>
-          <w:hyperlink w:anchor="_Toc38133004" w:history="1">
+          <w:hyperlink w:anchor="_Toc38134890" w:history="1">
             <w:r>
               <w:rPr>
                 <w:rStyle w:val="Hyperlink"/>
@@ -2194,7 +2194,7 @@
                 <w:noProof/>
                 <w:webHidden/>
               </w:rPr>
-              <w:instrText xml:space="preserve"> PAGEREF _Toc38133004 \h </w:instrText>
+              <w:instrText xml:space="preserve"> PAGEREF _Toc38134890 \h </w:instrText>
             </w:r>
             <w:r>
               <w:rPr>
@@ -2214,7 +2214,7 @@
                 <w:noProof/>
                 <w:webHidden/>
               </w:rPr>
-              <w:t>7</w:t>
+              <w:t>8</w:t>
             </w:r>
             <w:r>
               <w:rPr>
@@ -2237,7 +2237,7 @@
               <w:lang w:val="en-US"/>
             </w:rPr>
           </w:pPr>
-          <w:hyperlink w:anchor="_Toc38133005" w:history="1">
+          <w:hyperlink w:anchor="_Toc38134891" w:history="1">
             <w:r>
               <w:rPr>
                 <w:rStyle w:val="Hyperlink"/>
@@ -2264,7 +2264,7 @@
                 <w:noProof/>
                 <w:webHidden/>
               </w:rPr>
-              <w:instrText xml:space="preserve"> PAGEREF _Toc38133005 \h </w:instrText>
+              <w:instrText xml:space="preserve"> PAGEREF _Toc38134891 \h </w:instrText>
             </w:r>
             <w:r>
               <w:rPr>
@@ -2284,7 +2284,7 @@
                 <w:noProof/>
                 <w:webHidden/>
               </w:rPr>
-              <w:t>7</w:t>
+              <w:t>8</w:t>
             </w:r>
             <w:r>
               <w:rPr>
@@ -2307,7 +2307,7 @@
               <w:lang w:val="en-US"/>
             </w:rPr>
           </w:pPr>
-          <w:hyperlink w:anchor="_Toc38133006" w:history="1">
+          <w:hyperlink w:anchor="_Toc38134892" w:history="1">
             <w:r>
               <w:rPr>
                 <w:rStyle w:val="Hyperlink"/>
@@ -2334,7 +2334,7 @@
                 <w:noProof/>
                 <w:webHidden/>
               </w:rPr>
-              <w:instrText xml:space="preserve"> PAGEREF _Toc38133006 \h </w:instrText>
+              <w:instrText xml:space="preserve"> PAGEREF _Toc38134892 \h </w:instrText>
             </w:r>
             <w:r>
               <w:rPr>
@@ -2354,7 +2354,7 @@
                 <w:noProof/>
                 <w:webHidden/>
               </w:rPr>
-              <w:t>9</w:t>
+              <w:t>10</w:t>
             </w:r>
             <w:r>
               <w:rPr>
@@ -2377,7 +2377,7 @@
               <w:lang w:val="en-US"/>
             </w:rPr>
           </w:pPr>
-          <w:hyperlink w:anchor="_Toc38133007" w:history="1">
+          <w:hyperlink w:anchor="_Toc38134893" w:history="1">
             <w:r>
               <w:rPr>
                 <w:rStyle w:val="Hyperlink"/>
@@ -2404,7 +2404,7 @@
                 <w:noProof/>
                 <w:webHidden/>
               </w:rPr>
-              <w:instrText xml:space="preserve"> PAGEREF _Toc38133007 \h </w:instrText>
+              <w:instrText xml:space="preserve"> PAGEREF _Toc38134893 \h </w:instrText>
             </w:r>
             <w:r>
               <w:rPr>
@@ -2424,7 +2424,7 @@
                 <w:noProof/>
                 <w:webHidden/>
               </w:rPr>
-              <w:t>10</w:t>
+              <w:t>11</w:t>
             </w:r>
             <w:r>
               <w:rPr>
@@ -2447,7 +2447,7 @@
               <w:lang w:val="en-US"/>
             </w:rPr>
           </w:pPr>
-          <w:hyperlink w:anchor="_Toc38133008" w:history="1">
+          <w:hyperlink w:anchor="_Toc38134894" w:history="1">
             <w:r>
               <w:rPr>
                 <w:rStyle w:val="Hyperlink"/>
@@ -2474,7 +2474,7 @@
                 <w:noProof/>
                 <w:webHidden/>
               </w:rPr>
-              <w:instrText xml:space="preserve"> PAGEREF _Toc38133008 \h </w:instrText>
+              <w:instrText xml:space="preserve"> PAGEREF _Toc38134894 \h </w:instrText>
             </w:r>
             <w:r>
               <w:rPr>
@@ -2494,7 +2494,7 @@
                 <w:noProof/>
                 <w:webHidden/>
               </w:rPr>
-              <w:t>11</w:t>
+              <w:t>12</w:t>
             </w:r>
             <w:r>
               <w:rPr>
@@ -2517,7 +2517,7 @@
               <w:lang w:val="en-US"/>
             </w:rPr>
           </w:pPr>
-          <w:hyperlink w:anchor="_Toc38133009" w:history="1">
+          <w:hyperlink w:anchor="_Toc38134895" w:history="1">
             <w:r>
               <w:rPr>
                 <w:rStyle w:val="Hyperlink"/>
@@ -2544,7 +2544,7 @@
                 <w:noProof/>
                 <w:webHidden/>
               </w:rPr>
-              <w:instrText xml:space="preserve"> PAGEREF _Toc38133009 \h </w:instrText>
+              <w:instrText xml:space="preserve"> PAGEREF _Toc38134895 \h </w:instrText>
             </w:r>
             <w:r>
               <w:rPr>
@@ -2564,7 +2564,7 @@
                 <w:noProof/>
                 <w:webHidden/>
               </w:rPr>
-              <w:t>12</w:t>
+              <w:t>13</w:t>
             </w:r>
             <w:r>
               <w:rPr>
@@ -2587,7 +2587,7 @@
               <w:lang w:val="en-US"/>
             </w:rPr>
           </w:pPr>
-          <w:hyperlink w:anchor="_Toc38133010" w:history="1">
+          <w:hyperlink w:anchor="_Toc38134896" w:history="1">
             <w:r>
               <w:rPr>
                 <w:rStyle w:val="Hyperlink"/>
@@ -2614,7 +2614,7 @@
                 <w:noProof/>
                 <w:webHidden/>
               </w:rPr>
-              <w:instrText xml:space="preserve"> PAGEREF _Toc38133010 \h </w:instrText>
+              <w:instrText xml:space="preserve"> PAGEREF _Toc38134896 \h </w:instrText>
             </w:r>
             <w:r>
               <w:rPr>
@@ -2634,7 +2634,7 @@
                 <w:noProof/>
                 <w:webHidden/>
               </w:rPr>
-              <w:t>14</w:t>
+              <w:t>15</w:t>
             </w:r>
             <w:r>
               <w:rPr>
@@ -2657,7 +2657,7 @@
               <w:lang w:val="en-US"/>
             </w:rPr>
           </w:pPr>
-          <w:hyperlink w:anchor="_Toc38133011" w:history="1">
+          <w:hyperlink w:anchor="_Toc38134897" w:history="1">
             <w:r>
               <w:rPr>
                 <w:rStyle w:val="Hyperlink"/>
@@ -2684,7 +2684,7 @@
                 <w:noProof/>
                 <w:webHidden/>
               </w:rPr>
-              <w:instrText xml:space="preserve"> PAGEREF _Toc38133011 \h </w:instrText>
+              <w:instrText xml:space="preserve"> PAGEREF _Toc38134897 \h </w:instrText>
             </w:r>
             <w:r>
               <w:rPr>
@@ -2704,7 +2704,7 @@
                 <w:noProof/>
                 <w:webHidden/>
               </w:rPr>
-              <w:t>14</w:t>
+              <w:t>15</w:t>
             </w:r>
             <w:r>
               <w:rPr>
@@ -3115,7 +3115,7 @@
           <w:lang w:val="es-GT"/>
         </w:rPr>
       </w:pPr>
-      <w:bookmarkStart w:id="0" w:name="_Toc38132986"/>
+      <w:bookmarkStart w:id="0" w:name="_Toc38134872"/>
       <w:r>
         <w:rPr>
           <w:lang w:val="es-GT"/>
@@ -3189,7 +3189,7 @@
       <w:pPr>
         <w:pStyle w:val="Heading1"/>
       </w:pPr>
-      <w:bookmarkStart w:id="1" w:name="_Toc38132987"/>
+      <w:bookmarkStart w:id="1" w:name="_Toc38134873"/>
       <w:proofErr w:type="spellStart"/>
       <w:r>
         <w:t>Objetivos</w:t>
@@ -3442,7 +3442,7 @@
           <w:szCs w:val="24"/>
         </w:rPr>
       </w:pPr>
-      <w:bookmarkStart w:id="2" w:name="_Toc38132988"/>
+      <w:bookmarkStart w:id="2" w:name="_Toc38134874"/>
       <w:r>
         <w:rPr>
           <w:rStyle w:val="Heading1Char"/>
@@ -3576,7 +3576,7 @@
           <w:szCs w:val="24"/>
         </w:rPr>
       </w:pPr>
-      <w:bookmarkStart w:id="3" w:name="_Toc38132989"/>
+      <w:bookmarkStart w:id="3" w:name="_Toc38134875"/>
       <w:r>
         <w:rPr>
           <w:rStyle w:val="Heading1Char"/>
@@ -3713,7 +3713,7 @@
           <w:szCs w:val="24"/>
         </w:rPr>
       </w:pPr>
-      <w:bookmarkStart w:id="4" w:name="_Toc38132990"/>
+      <w:bookmarkStart w:id="4" w:name="_Toc38134876"/>
       <w:r>
         <w:rPr>
           <w:rStyle w:val="Heading1Char"/>
@@ -3807,7 +3807,7 @@
           <w:szCs w:val="24"/>
         </w:rPr>
       </w:pPr>
-      <w:bookmarkStart w:id="5" w:name="_Toc38132991"/>
+      <w:bookmarkStart w:id="5" w:name="_Toc38134877"/>
       <w:r>
         <w:rPr>
           <w:rStyle w:val="Heading1Char"/>
@@ -3861,7 +3861,7 @@
           <w:szCs w:val="24"/>
         </w:rPr>
       </w:pPr>
-      <w:bookmarkStart w:id="6" w:name="_Toc38132992"/>
+      <w:bookmarkStart w:id="6" w:name="_Toc38134878"/>
       <w:r>
         <w:rPr>
           <w:rStyle w:val="Heading2Char"/>
@@ -3980,7 +3980,7 @@
           <w:szCs w:val="24"/>
         </w:rPr>
       </w:pPr>
-      <w:bookmarkStart w:id="7" w:name="_Toc38132993"/>
+      <w:bookmarkStart w:id="7" w:name="_Toc38134879"/>
       <w:r>
         <w:rPr>
           <w:rStyle w:val="Heading2Char"/>
@@ -4100,7 +4100,7 @@
           <w:szCs w:val="24"/>
         </w:rPr>
       </w:pPr>
-      <w:bookmarkStart w:id="8" w:name="_Toc38132994"/>
+      <w:bookmarkStart w:id="8" w:name="_Toc38134880"/>
       <w:r>
         <w:rPr>
           <w:rStyle w:val="Heading1Char"/>
@@ -4154,7 +4154,7 @@
           <w:szCs w:val="24"/>
         </w:rPr>
       </w:pPr>
-      <w:bookmarkStart w:id="9" w:name="_Toc38132995"/>
+      <w:bookmarkStart w:id="9" w:name="_Toc38134881"/>
       <w:r>
         <w:rPr>
           <w:rStyle w:val="Heading1Char"/>
@@ -4233,7 +4233,7 @@
           <w:szCs w:val="24"/>
         </w:rPr>
       </w:pPr>
-      <w:bookmarkStart w:id="10" w:name="_Toc38132996"/>
+      <w:bookmarkStart w:id="10" w:name="_Toc38134882"/>
       <w:r>
         <w:rPr>
           <w:rStyle w:val="Heading1Char"/>
@@ -4335,7 +4335,7 @@
           <w:szCs w:val="24"/>
         </w:rPr>
       </w:pPr>
-      <w:bookmarkStart w:id="11" w:name="_Toc38132997"/>
+      <w:bookmarkStart w:id="11" w:name="_Toc38134883"/>
       <w:r>
         <w:rPr>
           <w:rStyle w:val="Heading1Char"/>
@@ -4448,7 +4448,7 @@
           <w:szCs w:val="24"/>
         </w:rPr>
       </w:pPr>
-      <w:bookmarkStart w:id="12" w:name="_Toc38132998"/>
+      <w:bookmarkStart w:id="12" w:name="_Toc38134884"/>
       <w:r>
         <w:rPr>
           <w:rStyle w:val="Heading1Char"/>
@@ -4499,7 +4499,7 @@
           <w:szCs w:val="24"/>
         </w:rPr>
       </w:pPr>
-      <w:bookmarkStart w:id="13" w:name="_Toc38132999"/>
+      <w:bookmarkStart w:id="13" w:name="_Toc38134885"/>
       <w:r>
         <w:rPr>
           <w:rStyle w:val="Heading1Char"/>
@@ -4552,7 +4552,7 @@
           <w:szCs w:val="24"/>
         </w:rPr>
       </w:pPr>
-      <w:bookmarkStart w:id="14" w:name="_Toc38133000"/>
+      <w:bookmarkStart w:id="14" w:name="_Toc38134886"/>
       <w:proofErr w:type="spellStart"/>
       <w:r>
         <w:rPr>
@@ -4680,7 +4680,7 @@
       <w:pPr>
         <w:pStyle w:val="Heading1"/>
       </w:pPr>
-      <w:bookmarkStart w:id="15" w:name="_Toc38133001"/>
+      <w:bookmarkStart w:id="15" w:name="_Toc38134887"/>
       <w:r>
         <w:t>Situación por Enfrentarse</w:t>
       </w:r>
@@ -5196,7 +5196,7 @@
       <w:pPr>
         <w:pStyle w:val="Heading1"/>
       </w:pPr>
-      <w:bookmarkStart w:id="16" w:name="_Toc38133002"/>
+      <w:bookmarkStart w:id="16" w:name="_Toc38134888"/>
       <w:r>
         <w:t>Problemas Potenciales</w:t>
       </w:r>
@@ -5521,7 +5521,7 @@
           <w:lang w:val="es-GT"/>
         </w:rPr>
       </w:pPr>
-      <w:bookmarkStart w:id="17" w:name="_Toc38133003"/>
+      <w:bookmarkStart w:id="17" w:name="_Toc38134889"/>
       <w:r>
         <w:rPr>
           <w:lang w:val="es-GT"/>
@@ -5830,7 +5830,7 @@
           <w:lang w:val="es-GT"/>
         </w:rPr>
       </w:pPr>
-      <w:bookmarkStart w:id="18" w:name="_Toc38133004"/>
+      <w:bookmarkStart w:id="18" w:name="_Toc38134890"/>
       <w:r>
         <w:rPr>
           <w:lang w:val="es-GT"/>
@@ -5876,7 +5876,7 @@
           <w:lang w:val="es-GT"/>
         </w:rPr>
       </w:pPr>
-      <w:bookmarkStart w:id="19" w:name="_Toc38133005"/>
+      <w:bookmarkStart w:id="19" w:name="_Toc38134891"/>
       <w:r>
         <w:rPr>
           <w:lang w:val="es-GT"/>
@@ -6635,7 +6635,7 @@
       <w:pPr>
         <w:pStyle w:val="Heading1"/>
       </w:pPr>
-      <w:bookmarkStart w:id="20" w:name="_Toc38133006"/>
+      <w:bookmarkStart w:id="20" w:name="_Toc38134892"/>
       <w:r>
         <w:t>Fase de Análisis de Datos</w:t>
       </w:r>
@@ -7942,7 +7942,7 @@
       <w:pPr>
         <w:pStyle w:val="Heading1"/>
       </w:pPr>
-      <w:bookmarkStart w:id="21" w:name="_Toc38133007"/>
+      <w:bookmarkStart w:id="21" w:name="_Toc38134893"/>
       <w:r>
         <w:t>Fase de Creación y Evaluación del Modelo</w:t>
       </w:r>
@@ -8839,7 +8839,7 @@
           <w:lang w:val="es-GT"/>
         </w:rPr>
       </w:pPr>
-      <w:bookmarkStart w:id="22" w:name="_Toc38133008"/>
+      <w:bookmarkStart w:id="22" w:name="_Toc38134894"/>
       <w:r>
         <w:rPr>
           <w:lang w:val="es-GT"/>
@@ -9151,7 +9151,7 @@
       <w:pPr>
         <w:pStyle w:val="Heading1"/>
       </w:pPr>
-      <w:bookmarkStart w:id="23" w:name="_Toc38133009"/>
+      <w:bookmarkStart w:id="23" w:name="_Toc38134895"/>
       <w:r>
         <w:t>Fase de Análisis de Datos</w:t>
       </w:r>
@@ -10506,7 +10506,7 @@
           <w:lang w:val="es-GT"/>
         </w:rPr>
       </w:pPr>
-      <w:bookmarkStart w:id="24" w:name="_Toc38133010"/>
+      <w:bookmarkStart w:id="24" w:name="_Toc38134896"/>
       <w:r>
         <w:rPr>
           <w:lang w:val="es-GT"/>
@@ -10670,7 +10670,7 @@
           <w:lang w:val="es-GT"/>
         </w:rPr>
       </w:pPr>
-      <w:bookmarkStart w:id="25" w:name="_Toc38133011"/>
+      <w:bookmarkStart w:id="25" w:name="_Toc38134897"/>
       <w:r>
         <w:rPr>
           <w:lang w:val="es-GT"/>
@@ -16128,7 +16128,7 @@
 </file>
 
 <file path=customXml/itemProps2.xml><?xml version="1.0" encoding="utf-8"?>
-<ds:datastoreItem xmlns:ds="http://schemas.openxmlformats.org/officeDocument/2006/customXml" ds:itemID="{82661774-523D-47DF-9EA7-FFD1172DA1C1}">
+<ds:datastoreItem xmlns:ds="http://schemas.openxmlformats.org/officeDocument/2006/customXml" ds:itemID="{FF112BFC-6630-424C-9834-E002BE916CE2}">
   <ds:schemaRefs>
     <ds:schemaRef ds:uri="http://schemas.openxmlformats.org/officeDocument/2006/bibliography"/>
   </ds:schemaRefs>

</xml_diff>

<commit_message>
Rev 2.3 con cambio de letra
</commit_message>
<xml_diff>
--- a/Docs/Reporte Rev. 2.3.docx
+++ b/Docs/Reporte Rev. 2.3.docx
@@ -651,16 +651,16 @@
             <w:rPr>
               <w:rFonts w:ascii="Tahoma" w:hAnsi="Tahoma" w:cs="Tahoma"/>
               <w:b/>
-              <w:sz w:val="32"/>
-              <w:szCs w:val="24"/>
+              <w:sz w:val="36"/>
+              <w:szCs w:val="36"/>
             </w:rPr>
           </w:pPr>
           <w:r>
             <w:rPr>
               <w:rFonts w:ascii="Tahoma" w:hAnsi="Tahoma" w:cs="Tahoma"/>
               <w:b/>
-              <w:sz w:val="32"/>
-              <w:szCs w:val="24"/>
+              <w:sz w:val="36"/>
+              <w:szCs w:val="36"/>
             </w:rPr>
             <w:t>Índice</w:t>
           </w:r>
@@ -672,73 +672,114 @@
               <w:tab w:val="right" w:leader="dot" w:pos="8828"/>
             </w:tabs>
             <w:rPr>
-              <w:rFonts w:eastAsiaTheme="minorEastAsia"/>
+              <w:rFonts w:ascii="Tahoma" w:eastAsiaTheme="minorEastAsia" w:hAnsi="Tahoma" w:cs="Tahoma"/>
               <w:noProof/>
+              <w:sz w:val="24"/>
+              <w:szCs w:val="24"/>
               <w:lang w:val="en-US"/>
             </w:rPr>
           </w:pPr>
           <w:r>
+            <w:rPr>
+              <w:rFonts w:ascii="Tahoma" w:hAnsi="Tahoma" w:cs="Tahoma"/>
+              <w:sz w:val="24"/>
+              <w:szCs w:val="24"/>
+            </w:rPr>
             <w:fldChar w:fldCharType="begin"/>
           </w:r>
           <w:r>
+            <w:rPr>
+              <w:rFonts w:ascii="Tahoma" w:hAnsi="Tahoma" w:cs="Tahoma"/>
+              <w:sz w:val="24"/>
+              <w:szCs w:val="24"/>
+            </w:rPr>
             <w:instrText xml:space="preserve"> TOC \o "1-3" \h \z \u </w:instrText>
           </w:r>
           <w:r>
+            <w:rPr>
+              <w:rFonts w:ascii="Tahoma" w:hAnsi="Tahoma" w:cs="Tahoma"/>
+              <w:sz w:val="24"/>
+              <w:szCs w:val="24"/>
+            </w:rPr>
             <w:fldChar w:fldCharType="separate"/>
           </w:r>
           <w:hyperlink w:anchor="_Toc38134872" w:history="1">
             <w:r>
               <w:rPr>
                 <w:rStyle w:val="Hyperlink"/>
-                <w:noProof/>
+                <w:rFonts w:ascii="Tahoma" w:hAnsi="Tahoma" w:cs="Tahoma"/>
+                <w:noProof/>
+                <w:sz w:val="24"/>
+                <w:szCs w:val="24"/>
               </w:rPr>
               <w:t>Objetivo General:</w:t>
             </w:r>
             <w:r>
               <w:rPr>
-                <w:noProof/>
-                <w:webHidden/>
+                <w:rFonts w:ascii="Tahoma" w:hAnsi="Tahoma" w:cs="Tahoma"/>
+                <w:noProof/>
+                <w:webHidden/>
+                <w:sz w:val="24"/>
+                <w:szCs w:val="24"/>
               </w:rPr>
               <w:tab/>
             </w:r>
             <w:r>
               <w:rPr>
-                <w:noProof/>
-                <w:webHidden/>
+                <w:rFonts w:ascii="Tahoma" w:hAnsi="Tahoma" w:cs="Tahoma"/>
+                <w:noProof/>
+                <w:webHidden/>
+                <w:sz w:val="24"/>
+                <w:szCs w:val="24"/>
               </w:rPr>
               <w:fldChar w:fldCharType="begin"/>
             </w:r>
             <w:r>
               <w:rPr>
-                <w:noProof/>
-                <w:webHidden/>
+                <w:rFonts w:ascii="Tahoma" w:hAnsi="Tahoma" w:cs="Tahoma"/>
+                <w:noProof/>
+                <w:webHidden/>
+                <w:sz w:val="24"/>
+                <w:szCs w:val="24"/>
               </w:rPr>
               <w:instrText xml:space="preserve"> PAGEREF _Toc38134872 \h </w:instrText>
             </w:r>
             <w:r>
               <w:rPr>
-                <w:noProof/>
-                <w:webHidden/>
-              </w:rPr>
-            </w:r>
-            <w:r>
-              <w:rPr>
-                <w:noProof/>
-                <w:webHidden/>
+                <w:rFonts w:ascii="Tahoma" w:hAnsi="Tahoma" w:cs="Tahoma"/>
+                <w:noProof/>
+                <w:webHidden/>
+                <w:sz w:val="24"/>
+                <w:szCs w:val="24"/>
+              </w:rPr>
+            </w:r>
+            <w:r>
+              <w:rPr>
+                <w:rFonts w:ascii="Tahoma" w:hAnsi="Tahoma" w:cs="Tahoma"/>
+                <w:noProof/>
+                <w:webHidden/>
+                <w:sz w:val="24"/>
+                <w:szCs w:val="24"/>
               </w:rPr>
               <w:fldChar w:fldCharType="separate"/>
             </w:r>
             <w:r>
               <w:rPr>
-                <w:noProof/>
-                <w:webHidden/>
+                <w:rFonts w:ascii="Tahoma" w:hAnsi="Tahoma" w:cs="Tahoma"/>
+                <w:noProof/>
+                <w:webHidden/>
+                <w:sz w:val="24"/>
+                <w:szCs w:val="24"/>
               </w:rPr>
               <w:t>3</w:t>
             </w:r>
             <w:r>
               <w:rPr>
-                <w:noProof/>
-                <w:webHidden/>
+                <w:rFonts w:ascii="Tahoma" w:hAnsi="Tahoma" w:cs="Tahoma"/>
+                <w:noProof/>
+                <w:webHidden/>
+                <w:sz w:val="24"/>
+                <w:szCs w:val="24"/>
               </w:rPr>
               <w:fldChar w:fldCharType="end"/>
             </w:r>
@@ -751,8 +792,10 @@
               <w:tab w:val="right" w:leader="dot" w:pos="8828"/>
             </w:tabs>
             <w:rPr>
-              <w:rFonts w:eastAsiaTheme="minorEastAsia"/>
+              <w:rFonts w:ascii="Tahoma" w:eastAsiaTheme="minorEastAsia" w:hAnsi="Tahoma" w:cs="Tahoma"/>
               <w:noProof/>
+              <w:sz w:val="24"/>
+              <w:szCs w:val="24"/>
               <w:lang w:val="en-US"/>
             </w:rPr>
           </w:pPr>
@@ -760,55 +803,79 @@
             <w:r>
               <w:rPr>
                 <w:rStyle w:val="Hyperlink"/>
-                <w:noProof/>
+                <w:rFonts w:ascii="Tahoma" w:hAnsi="Tahoma" w:cs="Tahoma"/>
+                <w:noProof/>
+                <w:sz w:val="24"/>
+                <w:szCs w:val="24"/>
               </w:rPr>
               <w:t>Objetivos Específicos:</w:t>
             </w:r>
             <w:r>
               <w:rPr>
-                <w:noProof/>
-                <w:webHidden/>
+                <w:rFonts w:ascii="Tahoma" w:hAnsi="Tahoma" w:cs="Tahoma"/>
+                <w:noProof/>
+                <w:webHidden/>
+                <w:sz w:val="24"/>
+                <w:szCs w:val="24"/>
               </w:rPr>
               <w:tab/>
             </w:r>
             <w:r>
               <w:rPr>
-                <w:noProof/>
-                <w:webHidden/>
+                <w:rFonts w:ascii="Tahoma" w:hAnsi="Tahoma" w:cs="Tahoma"/>
+                <w:noProof/>
+                <w:webHidden/>
+                <w:sz w:val="24"/>
+                <w:szCs w:val="24"/>
               </w:rPr>
               <w:fldChar w:fldCharType="begin"/>
             </w:r>
             <w:r>
               <w:rPr>
-                <w:noProof/>
-                <w:webHidden/>
+                <w:rFonts w:ascii="Tahoma" w:hAnsi="Tahoma" w:cs="Tahoma"/>
+                <w:noProof/>
+                <w:webHidden/>
+                <w:sz w:val="24"/>
+                <w:szCs w:val="24"/>
               </w:rPr>
               <w:instrText xml:space="preserve"> PAGEREF _Toc38134873 \h </w:instrText>
             </w:r>
             <w:r>
               <w:rPr>
-                <w:noProof/>
-                <w:webHidden/>
-              </w:rPr>
-            </w:r>
-            <w:r>
-              <w:rPr>
-                <w:noProof/>
-                <w:webHidden/>
+                <w:rFonts w:ascii="Tahoma" w:hAnsi="Tahoma" w:cs="Tahoma"/>
+                <w:noProof/>
+                <w:webHidden/>
+                <w:sz w:val="24"/>
+                <w:szCs w:val="24"/>
+              </w:rPr>
+            </w:r>
+            <w:r>
+              <w:rPr>
+                <w:rFonts w:ascii="Tahoma" w:hAnsi="Tahoma" w:cs="Tahoma"/>
+                <w:noProof/>
+                <w:webHidden/>
+                <w:sz w:val="24"/>
+                <w:szCs w:val="24"/>
               </w:rPr>
               <w:fldChar w:fldCharType="separate"/>
             </w:r>
             <w:r>
               <w:rPr>
-                <w:noProof/>
-                <w:webHidden/>
+                <w:rFonts w:ascii="Tahoma" w:hAnsi="Tahoma" w:cs="Tahoma"/>
+                <w:noProof/>
+                <w:webHidden/>
+                <w:sz w:val="24"/>
+                <w:szCs w:val="24"/>
               </w:rPr>
               <w:t>3</w:t>
             </w:r>
             <w:r>
               <w:rPr>
-                <w:noProof/>
-                <w:webHidden/>
+                <w:rFonts w:ascii="Tahoma" w:hAnsi="Tahoma" w:cs="Tahoma"/>
+                <w:noProof/>
+                <w:webHidden/>
+                <w:sz w:val="24"/>
+                <w:szCs w:val="24"/>
               </w:rPr>
               <w:fldChar w:fldCharType="end"/>
             </w:r>
@@ -822,8 +889,10 @@
               <w:tab w:val="right" w:leader="dot" w:pos="8828"/>
             </w:tabs>
             <w:rPr>
-              <w:rFonts w:eastAsiaTheme="minorEastAsia"/>
+              <w:rFonts w:ascii="Tahoma" w:eastAsiaTheme="minorEastAsia" w:hAnsi="Tahoma" w:cs="Tahoma"/>
               <w:noProof/>
+              <w:sz w:val="24"/>
+              <w:szCs w:val="24"/>
               <w:lang w:val="en-US"/>
             </w:rPr>
           </w:pPr>
@@ -831,15 +900,19 @@
             <w:r>
               <w:rPr>
                 <w:rStyle w:val="Hyperlink"/>
-                <w:rFonts w:ascii="Symbol" w:hAnsi="Symbol" w:cs="Symbol"/>
-                <w:noProof/>
+                <w:rFonts w:ascii="Tahoma" w:hAnsi="Tahoma" w:cs="Tahoma"/>
+                <w:noProof/>
+                <w:sz w:val="24"/>
+                <w:szCs w:val="24"/>
               </w:rPr>
               <w:t></w:t>
             </w:r>
             <w:r>
               <w:rPr>
-                <w:rFonts w:eastAsiaTheme="minorEastAsia"/>
-                <w:noProof/>
+                <w:rFonts w:ascii="Tahoma" w:eastAsiaTheme="minorEastAsia" w:hAnsi="Tahoma" w:cs="Tahoma"/>
+                <w:noProof/>
+                <w:sz w:val="24"/>
+                <w:szCs w:val="24"/>
                 <w:lang w:val="en-US"/>
               </w:rPr>
               <w:tab/>
@@ -847,55 +920,79 @@
             <w:r>
               <w:rPr>
                 <w:rStyle w:val="Hyperlink"/>
-                <w:noProof/>
+                <w:rFonts w:ascii="Tahoma" w:hAnsi="Tahoma" w:cs="Tahoma"/>
+                <w:noProof/>
+                <w:sz w:val="24"/>
+                <w:szCs w:val="24"/>
               </w:rPr>
               <w:t>Correlación:</w:t>
             </w:r>
             <w:r>
               <w:rPr>
-                <w:noProof/>
-                <w:webHidden/>
+                <w:rFonts w:ascii="Tahoma" w:hAnsi="Tahoma" w:cs="Tahoma"/>
+                <w:noProof/>
+                <w:webHidden/>
+                <w:sz w:val="24"/>
+                <w:szCs w:val="24"/>
               </w:rPr>
               <w:tab/>
             </w:r>
             <w:r>
               <w:rPr>
-                <w:noProof/>
-                <w:webHidden/>
+                <w:rFonts w:ascii="Tahoma" w:hAnsi="Tahoma" w:cs="Tahoma"/>
+                <w:noProof/>
+                <w:webHidden/>
+                <w:sz w:val="24"/>
+                <w:szCs w:val="24"/>
               </w:rPr>
               <w:fldChar w:fldCharType="begin"/>
             </w:r>
             <w:r>
               <w:rPr>
-                <w:noProof/>
-                <w:webHidden/>
+                <w:rFonts w:ascii="Tahoma" w:hAnsi="Tahoma" w:cs="Tahoma"/>
+                <w:noProof/>
+                <w:webHidden/>
+                <w:sz w:val="24"/>
+                <w:szCs w:val="24"/>
               </w:rPr>
               <w:instrText xml:space="preserve"> PAGEREF _Toc38134874 \h </w:instrText>
             </w:r>
             <w:r>
               <w:rPr>
-                <w:noProof/>
-                <w:webHidden/>
-              </w:rPr>
-            </w:r>
-            <w:r>
-              <w:rPr>
-                <w:noProof/>
-                <w:webHidden/>
+                <w:rFonts w:ascii="Tahoma" w:hAnsi="Tahoma" w:cs="Tahoma"/>
+                <w:noProof/>
+                <w:webHidden/>
+                <w:sz w:val="24"/>
+                <w:szCs w:val="24"/>
+              </w:rPr>
+            </w:r>
+            <w:r>
+              <w:rPr>
+                <w:rFonts w:ascii="Tahoma" w:hAnsi="Tahoma" w:cs="Tahoma"/>
+                <w:noProof/>
+                <w:webHidden/>
+                <w:sz w:val="24"/>
+                <w:szCs w:val="24"/>
               </w:rPr>
               <w:fldChar w:fldCharType="separate"/>
             </w:r>
             <w:r>
               <w:rPr>
-                <w:noProof/>
-                <w:webHidden/>
+                <w:rFonts w:ascii="Tahoma" w:hAnsi="Tahoma" w:cs="Tahoma"/>
+                <w:noProof/>
+                <w:webHidden/>
+                <w:sz w:val="24"/>
+                <w:szCs w:val="24"/>
               </w:rPr>
               <w:t>4</w:t>
             </w:r>
             <w:r>
               <w:rPr>
-                <w:noProof/>
-                <w:webHidden/>
+                <w:rFonts w:ascii="Tahoma" w:hAnsi="Tahoma" w:cs="Tahoma"/>
+                <w:noProof/>
+                <w:webHidden/>
+                <w:sz w:val="24"/>
+                <w:szCs w:val="24"/>
               </w:rPr>
               <w:fldChar w:fldCharType="end"/>
             </w:r>
@@ -909,8 +1006,10 @@
               <w:tab w:val="right" w:leader="dot" w:pos="8828"/>
             </w:tabs>
             <w:rPr>
-              <w:rFonts w:eastAsiaTheme="minorEastAsia"/>
+              <w:rFonts w:ascii="Tahoma" w:eastAsiaTheme="minorEastAsia" w:hAnsi="Tahoma" w:cs="Tahoma"/>
               <w:noProof/>
+              <w:sz w:val="24"/>
+              <w:szCs w:val="24"/>
               <w:lang w:val="en-US"/>
             </w:rPr>
           </w:pPr>
@@ -918,15 +1017,19 @@
             <w:r>
               <w:rPr>
                 <w:rStyle w:val="Hyperlink"/>
-                <w:rFonts w:ascii="Symbol" w:hAnsi="Symbol" w:cs="Symbol"/>
-                <w:noProof/>
+                <w:rFonts w:ascii="Tahoma" w:hAnsi="Tahoma" w:cs="Tahoma"/>
+                <w:noProof/>
+                <w:sz w:val="24"/>
+                <w:szCs w:val="24"/>
               </w:rPr>
               <w:t></w:t>
             </w:r>
             <w:r>
               <w:rPr>
-                <w:rFonts w:eastAsiaTheme="minorEastAsia"/>
-                <w:noProof/>
+                <w:rFonts w:ascii="Tahoma" w:eastAsiaTheme="minorEastAsia" w:hAnsi="Tahoma" w:cs="Tahoma"/>
+                <w:noProof/>
+                <w:sz w:val="24"/>
+                <w:szCs w:val="24"/>
                 <w:lang w:val="en-US"/>
               </w:rPr>
               <w:tab/>
@@ -934,55 +1037,79 @@
             <w:r>
               <w:rPr>
                 <w:rStyle w:val="Hyperlink"/>
-                <w:noProof/>
+                <w:rFonts w:ascii="Tahoma" w:hAnsi="Tahoma" w:cs="Tahoma"/>
+                <w:noProof/>
+                <w:sz w:val="24"/>
+                <w:szCs w:val="24"/>
               </w:rPr>
               <w:t>Feature Engineering:</w:t>
             </w:r>
             <w:r>
               <w:rPr>
-                <w:noProof/>
-                <w:webHidden/>
+                <w:rFonts w:ascii="Tahoma" w:hAnsi="Tahoma" w:cs="Tahoma"/>
+                <w:noProof/>
+                <w:webHidden/>
+                <w:sz w:val="24"/>
+                <w:szCs w:val="24"/>
               </w:rPr>
               <w:tab/>
             </w:r>
             <w:r>
               <w:rPr>
-                <w:noProof/>
-                <w:webHidden/>
+                <w:rFonts w:ascii="Tahoma" w:hAnsi="Tahoma" w:cs="Tahoma"/>
+                <w:noProof/>
+                <w:webHidden/>
+                <w:sz w:val="24"/>
+                <w:szCs w:val="24"/>
               </w:rPr>
               <w:fldChar w:fldCharType="begin"/>
             </w:r>
             <w:r>
               <w:rPr>
-                <w:noProof/>
-                <w:webHidden/>
+                <w:rFonts w:ascii="Tahoma" w:hAnsi="Tahoma" w:cs="Tahoma"/>
+                <w:noProof/>
+                <w:webHidden/>
+                <w:sz w:val="24"/>
+                <w:szCs w:val="24"/>
               </w:rPr>
               <w:instrText xml:space="preserve"> PAGEREF _Toc38134875 \h </w:instrText>
             </w:r>
             <w:r>
               <w:rPr>
-                <w:noProof/>
-                <w:webHidden/>
-              </w:rPr>
-            </w:r>
-            <w:r>
-              <w:rPr>
-                <w:noProof/>
-                <w:webHidden/>
+                <w:rFonts w:ascii="Tahoma" w:hAnsi="Tahoma" w:cs="Tahoma"/>
+                <w:noProof/>
+                <w:webHidden/>
+                <w:sz w:val="24"/>
+                <w:szCs w:val="24"/>
+              </w:rPr>
+            </w:r>
+            <w:r>
+              <w:rPr>
+                <w:rFonts w:ascii="Tahoma" w:hAnsi="Tahoma" w:cs="Tahoma"/>
+                <w:noProof/>
+                <w:webHidden/>
+                <w:sz w:val="24"/>
+                <w:szCs w:val="24"/>
               </w:rPr>
               <w:fldChar w:fldCharType="separate"/>
             </w:r>
             <w:r>
               <w:rPr>
-                <w:noProof/>
-                <w:webHidden/>
+                <w:rFonts w:ascii="Tahoma" w:hAnsi="Tahoma" w:cs="Tahoma"/>
+                <w:noProof/>
+                <w:webHidden/>
+                <w:sz w:val="24"/>
+                <w:szCs w:val="24"/>
               </w:rPr>
               <w:t>4</w:t>
             </w:r>
             <w:r>
               <w:rPr>
-                <w:noProof/>
-                <w:webHidden/>
+                <w:rFonts w:ascii="Tahoma" w:hAnsi="Tahoma" w:cs="Tahoma"/>
+                <w:noProof/>
+                <w:webHidden/>
+                <w:sz w:val="24"/>
+                <w:szCs w:val="24"/>
               </w:rPr>
               <w:fldChar w:fldCharType="end"/>
             </w:r>
@@ -996,8 +1123,10 @@
               <w:tab w:val="right" w:leader="dot" w:pos="8828"/>
             </w:tabs>
             <w:rPr>
-              <w:rFonts w:eastAsiaTheme="minorEastAsia"/>
+              <w:rFonts w:ascii="Tahoma" w:eastAsiaTheme="minorEastAsia" w:hAnsi="Tahoma" w:cs="Tahoma"/>
               <w:noProof/>
+              <w:sz w:val="24"/>
+              <w:szCs w:val="24"/>
               <w:lang w:val="en-US"/>
             </w:rPr>
           </w:pPr>
@@ -1005,15 +1134,19 @@
             <w:r>
               <w:rPr>
                 <w:rStyle w:val="Hyperlink"/>
-                <w:rFonts w:ascii="Symbol" w:hAnsi="Symbol" w:cs="Symbol"/>
-                <w:noProof/>
+                <w:rFonts w:ascii="Tahoma" w:hAnsi="Tahoma" w:cs="Tahoma"/>
+                <w:noProof/>
+                <w:sz w:val="24"/>
+                <w:szCs w:val="24"/>
               </w:rPr>
               <w:t></w:t>
             </w:r>
             <w:r>
               <w:rPr>
-                <w:rFonts w:eastAsiaTheme="minorEastAsia"/>
-                <w:noProof/>
+                <w:rFonts w:ascii="Tahoma" w:eastAsiaTheme="minorEastAsia" w:hAnsi="Tahoma" w:cs="Tahoma"/>
+                <w:noProof/>
+                <w:sz w:val="24"/>
+                <w:szCs w:val="24"/>
                 <w:lang w:val="en-US"/>
               </w:rPr>
               <w:tab/>
@@ -1021,55 +1154,79 @@
             <w:r>
               <w:rPr>
                 <w:rStyle w:val="Hyperlink"/>
-                <w:noProof/>
+                <w:rFonts w:ascii="Tahoma" w:hAnsi="Tahoma" w:cs="Tahoma"/>
+                <w:noProof/>
+                <w:sz w:val="24"/>
+                <w:szCs w:val="24"/>
               </w:rPr>
               <w:t>Integer Encoding:</w:t>
             </w:r>
             <w:r>
               <w:rPr>
-                <w:noProof/>
-                <w:webHidden/>
+                <w:rFonts w:ascii="Tahoma" w:hAnsi="Tahoma" w:cs="Tahoma"/>
+                <w:noProof/>
+                <w:webHidden/>
+                <w:sz w:val="24"/>
+                <w:szCs w:val="24"/>
               </w:rPr>
               <w:tab/>
             </w:r>
             <w:r>
               <w:rPr>
-                <w:noProof/>
-                <w:webHidden/>
+                <w:rFonts w:ascii="Tahoma" w:hAnsi="Tahoma" w:cs="Tahoma"/>
+                <w:noProof/>
+                <w:webHidden/>
+                <w:sz w:val="24"/>
+                <w:szCs w:val="24"/>
               </w:rPr>
               <w:fldChar w:fldCharType="begin"/>
             </w:r>
             <w:r>
               <w:rPr>
-                <w:noProof/>
-                <w:webHidden/>
+                <w:rFonts w:ascii="Tahoma" w:hAnsi="Tahoma" w:cs="Tahoma"/>
+                <w:noProof/>
+                <w:webHidden/>
+                <w:sz w:val="24"/>
+                <w:szCs w:val="24"/>
               </w:rPr>
               <w:instrText xml:space="preserve"> PAGEREF _Toc38134876 \h </w:instrText>
             </w:r>
             <w:r>
               <w:rPr>
-                <w:noProof/>
-                <w:webHidden/>
-              </w:rPr>
-            </w:r>
-            <w:r>
-              <w:rPr>
-                <w:noProof/>
-                <w:webHidden/>
+                <w:rFonts w:ascii="Tahoma" w:hAnsi="Tahoma" w:cs="Tahoma"/>
+                <w:noProof/>
+                <w:webHidden/>
+                <w:sz w:val="24"/>
+                <w:szCs w:val="24"/>
+              </w:rPr>
+            </w:r>
+            <w:r>
+              <w:rPr>
+                <w:rFonts w:ascii="Tahoma" w:hAnsi="Tahoma" w:cs="Tahoma"/>
+                <w:noProof/>
+                <w:webHidden/>
+                <w:sz w:val="24"/>
+                <w:szCs w:val="24"/>
               </w:rPr>
               <w:fldChar w:fldCharType="separate"/>
             </w:r>
             <w:r>
               <w:rPr>
-                <w:noProof/>
-                <w:webHidden/>
+                <w:rFonts w:ascii="Tahoma" w:hAnsi="Tahoma" w:cs="Tahoma"/>
+                <w:noProof/>
+                <w:webHidden/>
+                <w:sz w:val="24"/>
+                <w:szCs w:val="24"/>
               </w:rPr>
               <w:t>4</w:t>
             </w:r>
             <w:r>
               <w:rPr>
-                <w:noProof/>
-                <w:webHidden/>
+                <w:rFonts w:ascii="Tahoma" w:hAnsi="Tahoma" w:cs="Tahoma"/>
+                <w:noProof/>
+                <w:webHidden/>
+                <w:sz w:val="24"/>
+                <w:szCs w:val="24"/>
               </w:rPr>
               <w:fldChar w:fldCharType="end"/>
             </w:r>
@@ -1083,8 +1240,10 @@
               <w:tab w:val="right" w:leader="dot" w:pos="8828"/>
             </w:tabs>
             <w:rPr>
-              <w:rFonts w:eastAsiaTheme="minorEastAsia"/>
+              <w:rFonts w:ascii="Tahoma" w:eastAsiaTheme="minorEastAsia" w:hAnsi="Tahoma" w:cs="Tahoma"/>
               <w:noProof/>
+              <w:sz w:val="24"/>
+              <w:szCs w:val="24"/>
               <w:lang w:val="en-US"/>
             </w:rPr>
           </w:pPr>
@@ -1092,15 +1251,19 @@
             <w:r>
               <w:rPr>
                 <w:rStyle w:val="Hyperlink"/>
-                <w:rFonts w:ascii="Symbol" w:hAnsi="Symbol" w:cs="Symbol"/>
-                <w:noProof/>
+                <w:rFonts w:ascii="Tahoma" w:hAnsi="Tahoma" w:cs="Tahoma"/>
+                <w:noProof/>
+                <w:sz w:val="24"/>
+                <w:szCs w:val="24"/>
               </w:rPr>
               <w:t></w:t>
             </w:r>
             <w:r>
               <w:rPr>
-                <w:rFonts w:eastAsiaTheme="minorEastAsia"/>
-                <w:noProof/>
+                <w:rFonts w:ascii="Tahoma" w:eastAsiaTheme="minorEastAsia" w:hAnsi="Tahoma" w:cs="Tahoma"/>
+                <w:noProof/>
+                <w:sz w:val="24"/>
+                <w:szCs w:val="24"/>
                 <w:lang w:val="en-US"/>
               </w:rPr>
               <w:tab/>
@@ -1108,55 +1271,79 @@
             <w:r>
               <w:rPr>
                 <w:rStyle w:val="Hyperlink"/>
-                <w:noProof/>
+                <w:rFonts w:ascii="Tahoma" w:hAnsi="Tahoma" w:cs="Tahoma"/>
+                <w:noProof/>
+                <w:sz w:val="24"/>
+                <w:szCs w:val="24"/>
               </w:rPr>
               <w:t>Métricas:</w:t>
             </w:r>
             <w:r>
               <w:rPr>
-                <w:noProof/>
-                <w:webHidden/>
+                <w:rFonts w:ascii="Tahoma" w:hAnsi="Tahoma" w:cs="Tahoma"/>
+                <w:noProof/>
+                <w:webHidden/>
+                <w:sz w:val="24"/>
+                <w:szCs w:val="24"/>
               </w:rPr>
               <w:tab/>
             </w:r>
             <w:r>
               <w:rPr>
-                <w:noProof/>
-                <w:webHidden/>
+                <w:rFonts w:ascii="Tahoma" w:hAnsi="Tahoma" w:cs="Tahoma"/>
+                <w:noProof/>
+                <w:webHidden/>
+                <w:sz w:val="24"/>
+                <w:szCs w:val="24"/>
               </w:rPr>
               <w:fldChar w:fldCharType="begin"/>
             </w:r>
             <w:r>
               <w:rPr>
-                <w:noProof/>
-                <w:webHidden/>
+                <w:rFonts w:ascii="Tahoma" w:hAnsi="Tahoma" w:cs="Tahoma"/>
+                <w:noProof/>
+                <w:webHidden/>
+                <w:sz w:val="24"/>
+                <w:szCs w:val="24"/>
               </w:rPr>
               <w:instrText xml:space="preserve"> PAGEREF _Toc38134877 \h </w:instrText>
             </w:r>
             <w:r>
               <w:rPr>
-                <w:noProof/>
-                <w:webHidden/>
-              </w:rPr>
-            </w:r>
-            <w:r>
-              <w:rPr>
-                <w:noProof/>
-                <w:webHidden/>
+                <w:rFonts w:ascii="Tahoma" w:hAnsi="Tahoma" w:cs="Tahoma"/>
+                <w:noProof/>
+                <w:webHidden/>
+                <w:sz w:val="24"/>
+                <w:szCs w:val="24"/>
+              </w:rPr>
+            </w:r>
+            <w:r>
+              <w:rPr>
+                <w:rFonts w:ascii="Tahoma" w:hAnsi="Tahoma" w:cs="Tahoma"/>
+                <w:noProof/>
+                <w:webHidden/>
+                <w:sz w:val="24"/>
+                <w:szCs w:val="24"/>
               </w:rPr>
               <w:fldChar w:fldCharType="separate"/>
             </w:r>
             <w:r>
               <w:rPr>
-                <w:noProof/>
-                <w:webHidden/>
+                <w:rFonts w:ascii="Tahoma" w:hAnsi="Tahoma" w:cs="Tahoma"/>
+                <w:noProof/>
+                <w:webHidden/>
+                <w:sz w:val="24"/>
+                <w:szCs w:val="24"/>
               </w:rPr>
               <w:t>4</w:t>
             </w:r>
             <w:r>
               <w:rPr>
-                <w:noProof/>
-                <w:webHidden/>
+                <w:rFonts w:ascii="Tahoma" w:hAnsi="Tahoma" w:cs="Tahoma"/>
+                <w:noProof/>
+                <w:webHidden/>
+                <w:sz w:val="24"/>
+                <w:szCs w:val="24"/>
               </w:rPr>
               <w:fldChar w:fldCharType="end"/>
             </w:r>
@@ -1170,8 +1357,10 @@
               <w:tab w:val="right" w:leader="dot" w:pos="8828"/>
             </w:tabs>
             <w:rPr>
-              <w:rFonts w:eastAsiaTheme="minorEastAsia"/>
+              <w:rFonts w:ascii="Tahoma" w:eastAsiaTheme="minorEastAsia" w:hAnsi="Tahoma" w:cs="Tahoma"/>
               <w:noProof/>
+              <w:sz w:val="24"/>
+              <w:szCs w:val="24"/>
               <w:lang w:val="en-US"/>
             </w:rPr>
           </w:pPr>
@@ -1179,15 +1368,19 @@
             <w:r>
               <w:rPr>
                 <w:rStyle w:val="Hyperlink"/>
-                <w:rFonts w:ascii="Courier New" w:hAnsi="Courier New" w:cs="Courier New"/>
-                <w:noProof/>
+                <w:rFonts w:ascii="Tahoma" w:hAnsi="Tahoma" w:cs="Tahoma"/>
+                <w:noProof/>
+                <w:sz w:val="24"/>
+                <w:szCs w:val="24"/>
               </w:rPr>
               <w:t>o</w:t>
             </w:r>
             <w:r>
               <w:rPr>
-                <w:rFonts w:eastAsiaTheme="minorEastAsia"/>
-                <w:noProof/>
+                <w:rFonts w:ascii="Tahoma" w:eastAsiaTheme="minorEastAsia" w:hAnsi="Tahoma" w:cs="Tahoma"/>
+                <w:noProof/>
+                <w:sz w:val="24"/>
+                <w:szCs w:val="24"/>
                 <w:lang w:val="en-US"/>
               </w:rPr>
               <w:tab/>
@@ -1195,55 +1388,79 @@
             <w:r>
               <w:rPr>
                 <w:rStyle w:val="Hyperlink"/>
-                <w:noProof/>
+                <w:rFonts w:ascii="Tahoma" w:hAnsi="Tahoma" w:cs="Tahoma"/>
+                <w:noProof/>
+                <w:sz w:val="24"/>
+                <w:szCs w:val="24"/>
               </w:rPr>
               <w:t>RMS (Root Mean Squared):</w:t>
             </w:r>
             <w:r>
               <w:rPr>
-                <w:noProof/>
-                <w:webHidden/>
+                <w:rFonts w:ascii="Tahoma" w:hAnsi="Tahoma" w:cs="Tahoma"/>
+                <w:noProof/>
+                <w:webHidden/>
+                <w:sz w:val="24"/>
+                <w:szCs w:val="24"/>
               </w:rPr>
               <w:tab/>
             </w:r>
             <w:r>
               <w:rPr>
-                <w:noProof/>
-                <w:webHidden/>
+                <w:rFonts w:ascii="Tahoma" w:hAnsi="Tahoma" w:cs="Tahoma"/>
+                <w:noProof/>
+                <w:webHidden/>
+                <w:sz w:val="24"/>
+                <w:szCs w:val="24"/>
               </w:rPr>
               <w:fldChar w:fldCharType="begin"/>
             </w:r>
             <w:r>
               <w:rPr>
-                <w:noProof/>
-                <w:webHidden/>
+                <w:rFonts w:ascii="Tahoma" w:hAnsi="Tahoma" w:cs="Tahoma"/>
+                <w:noProof/>
+                <w:webHidden/>
+                <w:sz w:val="24"/>
+                <w:szCs w:val="24"/>
               </w:rPr>
               <w:instrText xml:space="preserve"> PAGEREF _Toc38134878 \h </w:instrText>
             </w:r>
             <w:r>
               <w:rPr>
-                <w:noProof/>
-                <w:webHidden/>
-              </w:rPr>
-            </w:r>
-            <w:r>
-              <w:rPr>
-                <w:noProof/>
-                <w:webHidden/>
+                <w:rFonts w:ascii="Tahoma" w:hAnsi="Tahoma" w:cs="Tahoma"/>
+                <w:noProof/>
+                <w:webHidden/>
+                <w:sz w:val="24"/>
+                <w:szCs w:val="24"/>
+              </w:rPr>
+            </w:r>
+            <w:r>
+              <w:rPr>
+                <w:rFonts w:ascii="Tahoma" w:hAnsi="Tahoma" w:cs="Tahoma"/>
+                <w:noProof/>
+                <w:webHidden/>
+                <w:sz w:val="24"/>
+                <w:szCs w:val="24"/>
               </w:rPr>
               <w:fldChar w:fldCharType="separate"/>
             </w:r>
             <w:r>
               <w:rPr>
-                <w:noProof/>
-                <w:webHidden/>
+                <w:rFonts w:ascii="Tahoma" w:hAnsi="Tahoma" w:cs="Tahoma"/>
+                <w:noProof/>
+                <w:webHidden/>
+                <w:sz w:val="24"/>
+                <w:szCs w:val="24"/>
               </w:rPr>
               <w:t>4</w:t>
             </w:r>
             <w:r>
               <w:rPr>
-                <w:noProof/>
-                <w:webHidden/>
+                <w:rFonts w:ascii="Tahoma" w:hAnsi="Tahoma" w:cs="Tahoma"/>
+                <w:noProof/>
+                <w:webHidden/>
+                <w:sz w:val="24"/>
+                <w:szCs w:val="24"/>
               </w:rPr>
               <w:fldChar w:fldCharType="end"/>
             </w:r>
@@ -1257,8 +1474,10 @@
               <w:tab w:val="right" w:leader="dot" w:pos="8828"/>
             </w:tabs>
             <w:rPr>
-              <w:rFonts w:eastAsiaTheme="minorEastAsia"/>
+              <w:rFonts w:ascii="Tahoma" w:eastAsiaTheme="minorEastAsia" w:hAnsi="Tahoma" w:cs="Tahoma"/>
               <w:noProof/>
+              <w:sz w:val="24"/>
+              <w:szCs w:val="24"/>
               <w:lang w:val="en-US"/>
             </w:rPr>
           </w:pPr>
@@ -1266,15 +1485,19 @@
             <w:r>
               <w:rPr>
                 <w:rStyle w:val="Hyperlink"/>
-                <w:rFonts w:ascii="Courier New" w:hAnsi="Courier New" w:cs="Courier New"/>
-                <w:noProof/>
+                <w:rFonts w:ascii="Tahoma" w:hAnsi="Tahoma" w:cs="Tahoma"/>
+                <w:noProof/>
+                <w:sz w:val="24"/>
+                <w:szCs w:val="24"/>
               </w:rPr>
               <w:t>o</w:t>
             </w:r>
             <w:r>
               <w:rPr>
-                <w:rFonts w:eastAsiaTheme="minorEastAsia"/>
-                <w:noProof/>
+                <w:rFonts w:ascii="Tahoma" w:eastAsiaTheme="minorEastAsia" w:hAnsi="Tahoma" w:cs="Tahoma"/>
+                <w:noProof/>
+                <w:sz w:val="24"/>
+                <w:szCs w:val="24"/>
                 <w:lang w:val="en-US"/>
               </w:rPr>
               <w:tab/>
@@ -1282,55 +1505,79 @@
             <w:r>
               <w:rPr>
                 <w:rStyle w:val="Hyperlink"/>
-                <w:noProof/>
+                <w:rFonts w:ascii="Tahoma" w:hAnsi="Tahoma" w:cs="Tahoma"/>
+                <w:noProof/>
+                <w:sz w:val="24"/>
+                <w:szCs w:val="24"/>
               </w:rPr>
               <w:t>Mean Absolute Error:</w:t>
             </w:r>
             <w:r>
               <w:rPr>
-                <w:noProof/>
-                <w:webHidden/>
+                <w:rFonts w:ascii="Tahoma" w:hAnsi="Tahoma" w:cs="Tahoma"/>
+                <w:noProof/>
+                <w:webHidden/>
+                <w:sz w:val="24"/>
+                <w:szCs w:val="24"/>
               </w:rPr>
               <w:tab/>
             </w:r>
             <w:r>
               <w:rPr>
-                <w:noProof/>
-                <w:webHidden/>
+                <w:rFonts w:ascii="Tahoma" w:hAnsi="Tahoma" w:cs="Tahoma"/>
+                <w:noProof/>
+                <w:webHidden/>
+                <w:sz w:val="24"/>
+                <w:szCs w:val="24"/>
               </w:rPr>
               <w:fldChar w:fldCharType="begin"/>
             </w:r>
             <w:r>
               <w:rPr>
-                <w:noProof/>
-                <w:webHidden/>
+                <w:rFonts w:ascii="Tahoma" w:hAnsi="Tahoma" w:cs="Tahoma"/>
+                <w:noProof/>
+                <w:webHidden/>
+                <w:sz w:val="24"/>
+                <w:szCs w:val="24"/>
               </w:rPr>
               <w:instrText xml:space="preserve"> PAGEREF _Toc38134879 \h </w:instrText>
             </w:r>
             <w:r>
               <w:rPr>
-                <w:noProof/>
-                <w:webHidden/>
-              </w:rPr>
-            </w:r>
-            <w:r>
-              <w:rPr>
-                <w:noProof/>
-                <w:webHidden/>
+                <w:rFonts w:ascii="Tahoma" w:hAnsi="Tahoma" w:cs="Tahoma"/>
+                <w:noProof/>
+                <w:webHidden/>
+                <w:sz w:val="24"/>
+                <w:szCs w:val="24"/>
+              </w:rPr>
+            </w:r>
+            <w:r>
+              <w:rPr>
+                <w:rFonts w:ascii="Tahoma" w:hAnsi="Tahoma" w:cs="Tahoma"/>
+                <w:noProof/>
+                <w:webHidden/>
+                <w:sz w:val="24"/>
+                <w:szCs w:val="24"/>
               </w:rPr>
               <w:fldChar w:fldCharType="separate"/>
             </w:r>
             <w:r>
               <w:rPr>
-                <w:noProof/>
-                <w:webHidden/>
+                <w:rFonts w:ascii="Tahoma" w:hAnsi="Tahoma" w:cs="Tahoma"/>
+                <w:noProof/>
+                <w:webHidden/>
+                <w:sz w:val="24"/>
+                <w:szCs w:val="24"/>
               </w:rPr>
               <w:t>4</w:t>
             </w:r>
             <w:r>
               <w:rPr>
-                <w:noProof/>
-                <w:webHidden/>
+                <w:rFonts w:ascii="Tahoma" w:hAnsi="Tahoma" w:cs="Tahoma"/>
+                <w:noProof/>
+                <w:webHidden/>
+                <w:sz w:val="24"/>
+                <w:szCs w:val="24"/>
               </w:rPr>
               <w:fldChar w:fldCharType="end"/>
             </w:r>
@@ -1344,8 +1591,10 @@
               <w:tab w:val="right" w:leader="dot" w:pos="8828"/>
             </w:tabs>
             <w:rPr>
-              <w:rFonts w:eastAsiaTheme="minorEastAsia"/>
+              <w:rFonts w:ascii="Tahoma" w:eastAsiaTheme="minorEastAsia" w:hAnsi="Tahoma" w:cs="Tahoma"/>
               <w:noProof/>
+              <w:sz w:val="24"/>
+              <w:szCs w:val="24"/>
               <w:lang w:val="en-US"/>
             </w:rPr>
           </w:pPr>
@@ -1353,15 +1602,19 @@
             <w:r>
               <w:rPr>
                 <w:rStyle w:val="Hyperlink"/>
-                <w:rFonts w:ascii="Symbol" w:hAnsi="Symbol" w:cs="Symbol"/>
-                <w:noProof/>
+                <w:rFonts w:ascii="Tahoma" w:hAnsi="Tahoma" w:cs="Tahoma"/>
+                <w:noProof/>
+                <w:sz w:val="24"/>
+                <w:szCs w:val="24"/>
               </w:rPr>
               <w:t></w:t>
             </w:r>
             <w:r>
               <w:rPr>
-                <w:rFonts w:eastAsiaTheme="minorEastAsia"/>
-                <w:noProof/>
+                <w:rFonts w:ascii="Tahoma" w:eastAsiaTheme="minorEastAsia" w:hAnsi="Tahoma" w:cs="Tahoma"/>
+                <w:noProof/>
+                <w:sz w:val="24"/>
+                <w:szCs w:val="24"/>
                 <w:lang w:val="en-US"/>
               </w:rPr>
               <w:tab/>
@@ -1369,55 +1622,79 @@
             <w:r>
               <w:rPr>
                 <w:rStyle w:val="Hyperlink"/>
-                <w:noProof/>
+                <w:rFonts w:ascii="Tahoma" w:hAnsi="Tahoma" w:cs="Tahoma"/>
+                <w:noProof/>
+                <w:sz w:val="24"/>
+                <w:szCs w:val="24"/>
               </w:rPr>
               <w:t>Normalización:</w:t>
             </w:r>
             <w:r>
               <w:rPr>
-                <w:noProof/>
-                <w:webHidden/>
+                <w:rFonts w:ascii="Tahoma" w:hAnsi="Tahoma" w:cs="Tahoma"/>
+                <w:noProof/>
+                <w:webHidden/>
+                <w:sz w:val="24"/>
+                <w:szCs w:val="24"/>
               </w:rPr>
               <w:tab/>
             </w:r>
             <w:r>
               <w:rPr>
-                <w:noProof/>
-                <w:webHidden/>
+                <w:rFonts w:ascii="Tahoma" w:hAnsi="Tahoma" w:cs="Tahoma"/>
+                <w:noProof/>
+                <w:webHidden/>
+                <w:sz w:val="24"/>
+                <w:szCs w:val="24"/>
               </w:rPr>
               <w:fldChar w:fldCharType="begin"/>
             </w:r>
             <w:r>
               <w:rPr>
-                <w:noProof/>
-                <w:webHidden/>
+                <w:rFonts w:ascii="Tahoma" w:hAnsi="Tahoma" w:cs="Tahoma"/>
+                <w:noProof/>
+                <w:webHidden/>
+                <w:sz w:val="24"/>
+                <w:szCs w:val="24"/>
               </w:rPr>
               <w:instrText xml:space="preserve"> PAGEREF _Toc38134880 \h </w:instrText>
             </w:r>
             <w:r>
               <w:rPr>
-                <w:noProof/>
-                <w:webHidden/>
-              </w:rPr>
-            </w:r>
-            <w:r>
-              <w:rPr>
-                <w:noProof/>
-                <w:webHidden/>
+                <w:rFonts w:ascii="Tahoma" w:hAnsi="Tahoma" w:cs="Tahoma"/>
+                <w:noProof/>
+                <w:webHidden/>
+                <w:sz w:val="24"/>
+                <w:szCs w:val="24"/>
+              </w:rPr>
+            </w:r>
+            <w:r>
+              <w:rPr>
+                <w:rFonts w:ascii="Tahoma" w:hAnsi="Tahoma" w:cs="Tahoma"/>
+                <w:noProof/>
+                <w:webHidden/>
+                <w:sz w:val="24"/>
+                <w:szCs w:val="24"/>
               </w:rPr>
               <w:fldChar w:fldCharType="separate"/>
             </w:r>
             <w:r>
               <w:rPr>
-                <w:noProof/>
-                <w:webHidden/>
+                <w:rFonts w:ascii="Tahoma" w:hAnsi="Tahoma" w:cs="Tahoma"/>
+                <w:noProof/>
+                <w:webHidden/>
+                <w:sz w:val="24"/>
+                <w:szCs w:val="24"/>
               </w:rPr>
               <w:t>5</w:t>
             </w:r>
             <w:r>
               <w:rPr>
-                <w:noProof/>
-                <w:webHidden/>
+                <w:rFonts w:ascii="Tahoma" w:hAnsi="Tahoma" w:cs="Tahoma"/>
+                <w:noProof/>
+                <w:webHidden/>
+                <w:sz w:val="24"/>
+                <w:szCs w:val="24"/>
               </w:rPr>
               <w:fldChar w:fldCharType="end"/>
             </w:r>
@@ -1431,8 +1708,10 @@
               <w:tab w:val="right" w:leader="dot" w:pos="8828"/>
             </w:tabs>
             <w:rPr>
-              <w:rFonts w:eastAsiaTheme="minorEastAsia"/>
+              <w:rFonts w:ascii="Tahoma" w:eastAsiaTheme="minorEastAsia" w:hAnsi="Tahoma" w:cs="Tahoma"/>
               <w:noProof/>
+              <w:sz w:val="24"/>
+              <w:szCs w:val="24"/>
               <w:lang w:val="en-US"/>
             </w:rPr>
           </w:pPr>
@@ -1440,15 +1719,19 @@
             <w:r>
               <w:rPr>
                 <w:rStyle w:val="Hyperlink"/>
-                <w:rFonts w:ascii="Symbol" w:hAnsi="Symbol" w:cs="Symbol"/>
-                <w:noProof/>
+                <w:rFonts w:ascii="Tahoma" w:hAnsi="Tahoma" w:cs="Tahoma"/>
+                <w:noProof/>
+                <w:sz w:val="24"/>
+                <w:szCs w:val="24"/>
               </w:rPr>
               <w:t></w:t>
             </w:r>
             <w:r>
               <w:rPr>
-                <w:rFonts w:eastAsiaTheme="minorEastAsia"/>
-                <w:noProof/>
+                <w:rFonts w:ascii="Tahoma" w:eastAsiaTheme="minorEastAsia" w:hAnsi="Tahoma" w:cs="Tahoma"/>
+                <w:noProof/>
+                <w:sz w:val="24"/>
+                <w:szCs w:val="24"/>
                 <w:lang w:val="en-US"/>
               </w:rPr>
               <w:tab/>
@@ -1456,55 +1739,79 @@
             <w:r>
               <w:rPr>
                 <w:rStyle w:val="Hyperlink"/>
-                <w:noProof/>
+                <w:rFonts w:ascii="Tahoma" w:hAnsi="Tahoma" w:cs="Tahoma"/>
+                <w:noProof/>
+                <w:sz w:val="24"/>
+                <w:szCs w:val="24"/>
               </w:rPr>
               <w:t>One Hot Encoding</w:t>
             </w:r>
             <w:r>
               <w:rPr>
-                <w:noProof/>
-                <w:webHidden/>
+                <w:rFonts w:ascii="Tahoma" w:hAnsi="Tahoma" w:cs="Tahoma"/>
+                <w:noProof/>
+                <w:webHidden/>
+                <w:sz w:val="24"/>
+                <w:szCs w:val="24"/>
               </w:rPr>
               <w:tab/>
             </w:r>
             <w:r>
               <w:rPr>
-                <w:noProof/>
-                <w:webHidden/>
+                <w:rFonts w:ascii="Tahoma" w:hAnsi="Tahoma" w:cs="Tahoma"/>
+                <w:noProof/>
+                <w:webHidden/>
+                <w:sz w:val="24"/>
+                <w:szCs w:val="24"/>
               </w:rPr>
               <w:fldChar w:fldCharType="begin"/>
             </w:r>
             <w:r>
               <w:rPr>
-                <w:noProof/>
-                <w:webHidden/>
+                <w:rFonts w:ascii="Tahoma" w:hAnsi="Tahoma" w:cs="Tahoma"/>
+                <w:noProof/>
+                <w:webHidden/>
+                <w:sz w:val="24"/>
+                <w:szCs w:val="24"/>
               </w:rPr>
               <w:instrText xml:space="preserve"> PAGEREF _Toc38134881 \h </w:instrText>
             </w:r>
             <w:r>
               <w:rPr>
-                <w:noProof/>
-                <w:webHidden/>
-              </w:rPr>
-            </w:r>
-            <w:r>
-              <w:rPr>
-                <w:noProof/>
-                <w:webHidden/>
+                <w:rFonts w:ascii="Tahoma" w:hAnsi="Tahoma" w:cs="Tahoma"/>
+                <w:noProof/>
+                <w:webHidden/>
+                <w:sz w:val="24"/>
+                <w:szCs w:val="24"/>
+              </w:rPr>
+            </w:r>
+            <w:r>
+              <w:rPr>
+                <w:rFonts w:ascii="Tahoma" w:hAnsi="Tahoma" w:cs="Tahoma"/>
+                <w:noProof/>
+                <w:webHidden/>
+                <w:sz w:val="24"/>
+                <w:szCs w:val="24"/>
               </w:rPr>
               <w:fldChar w:fldCharType="separate"/>
             </w:r>
             <w:r>
               <w:rPr>
-                <w:noProof/>
-                <w:webHidden/>
+                <w:rFonts w:ascii="Tahoma" w:hAnsi="Tahoma" w:cs="Tahoma"/>
+                <w:noProof/>
+                <w:webHidden/>
+                <w:sz w:val="24"/>
+                <w:szCs w:val="24"/>
               </w:rPr>
               <w:t>5</w:t>
             </w:r>
             <w:r>
               <w:rPr>
-                <w:noProof/>
-                <w:webHidden/>
+                <w:rFonts w:ascii="Tahoma" w:hAnsi="Tahoma" w:cs="Tahoma"/>
+                <w:noProof/>
+                <w:webHidden/>
+                <w:sz w:val="24"/>
+                <w:szCs w:val="24"/>
               </w:rPr>
               <w:fldChar w:fldCharType="end"/>
             </w:r>
@@ -1518,8 +1825,10 @@
               <w:tab w:val="right" w:leader="dot" w:pos="8828"/>
             </w:tabs>
             <w:rPr>
-              <w:rFonts w:eastAsiaTheme="minorEastAsia"/>
+              <w:rFonts w:ascii="Tahoma" w:eastAsiaTheme="minorEastAsia" w:hAnsi="Tahoma" w:cs="Tahoma"/>
               <w:noProof/>
+              <w:sz w:val="24"/>
+              <w:szCs w:val="24"/>
               <w:lang w:val="en-US"/>
             </w:rPr>
           </w:pPr>
@@ -1527,15 +1836,19 @@
             <w:r>
               <w:rPr>
                 <w:rStyle w:val="Hyperlink"/>
-                <w:rFonts w:ascii="Symbol" w:hAnsi="Symbol" w:cs="Symbol"/>
-                <w:noProof/>
+                <w:rFonts w:ascii="Tahoma" w:hAnsi="Tahoma" w:cs="Tahoma"/>
+                <w:noProof/>
+                <w:sz w:val="24"/>
+                <w:szCs w:val="24"/>
               </w:rPr>
               <w:t></w:t>
             </w:r>
             <w:r>
               <w:rPr>
-                <w:rFonts w:eastAsiaTheme="minorEastAsia"/>
-                <w:noProof/>
+                <w:rFonts w:ascii="Tahoma" w:eastAsiaTheme="minorEastAsia" w:hAnsi="Tahoma" w:cs="Tahoma"/>
+                <w:noProof/>
+                <w:sz w:val="24"/>
+                <w:szCs w:val="24"/>
                 <w:lang w:val="en-US"/>
               </w:rPr>
               <w:tab/>
@@ -1543,55 +1856,79 @@
             <w:r>
               <w:rPr>
                 <w:rStyle w:val="Hyperlink"/>
-                <w:noProof/>
+                <w:rFonts w:ascii="Tahoma" w:hAnsi="Tahoma" w:cs="Tahoma"/>
+                <w:noProof/>
+                <w:sz w:val="24"/>
+                <w:szCs w:val="24"/>
               </w:rPr>
               <w:t>R:</w:t>
             </w:r>
             <w:r>
               <w:rPr>
-                <w:noProof/>
-                <w:webHidden/>
+                <w:rFonts w:ascii="Tahoma" w:hAnsi="Tahoma" w:cs="Tahoma"/>
+                <w:noProof/>
+                <w:webHidden/>
+                <w:sz w:val="24"/>
+                <w:szCs w:val="24"/>
               </w:rPr>
               <w:tab/>
             </w:r>
             <w:r>
               <w:rPr>
-                <w:noProof/>
-                <w:webHidden/>
+                <w:rFonts w:ascii="Tahoma" w:hAnsi="Tahoma" w:cs="Tahoma"/>
+                <w:noProof/>
+                <w:webHidden/>
+                <w:sz w:val="24"/>
+                <w:szCs w:val="24"/>
               </w:rPr>
               <w:fldChar w:fldCharType="begin"/>
             </w:r>
             <w:r>
               <w:rPr>
-                <w:noProof/>
-                <w:webHidden/>
+                <w:rFonts w:ascii="Tahoma" w:hAnsi="Tahoma" w:cs="Tahoma"/>
+                <w:noProof/>
+                <w:webHidden/>
+                <w:sz w:val="24"/>
+                <w:szCs w:val="24"/>
               </w:rPr>
               <w:instrText xml:space="preserve"> PAGEREF _Toc38134882 \h </w:instrText>
             </w:r>
             <w:r>
               <w:rPr>
-                <w:noProof/>
-                <w:webHidden/>
-              </w:rPr>
-            </w:r>
-            <w:r>
-              <w:rPr>
-                <w:noProof/>
-                <w:webHidden/>
+                <w:rFonts w:ascii="Tahoma" w:hAnsi="Tahoma" w:cs="Tahoma"/>
+                <w:noProof/>
+                <w:webHidden/>
+                <w:sz w:val="24"/>
+                <w:szCs w:val="24"/>
+              </w:rPr>
+            </w:r>
+            <w:r>
+              <w:rPr>
+                <w:rFonts w:ascii="Tahoma" w:hAnsi="Tahoma" w:cs="Tahoma"/>
+                <w:noProof/>
+                <w:webHidden/>
+                <w:sz w:val="24"/>
+                <w:szCs w:val="24"/>
               </w:rPr>
               <w:fldChar w:fldCharType="separate"/>
             </w:r>
             <w:r>
               <w:rPr>
-                <w:noProof/>
-                <w:webHidden/>
+                <w:rFonts w:ascii="Tahoma" w:hAnsi="Tahoma" w:cs="Tahoma"/>
+                <w:noProof/>
+                <w:webHidden/>
+                <w:sz w:val="24"/>
+                <w:szCs w:val="24"/>
               </w:rPr>
               <w:t>5</w:t>
             </w:r>
             <w:r>
               <w:rPr>
-                <w:noProof/>
-                <w:webHidden/>
+                <w:rFonts w:ascii="Tahoma" w:hAnsi="Tahoma" w:cs="Tahoma"/>
+                <w:noProof/>
+                <w:webHidden/>
+                <w:sz w:val="24"/>
+                <w:szCs w:val="24"/>
               </w:rPr>
               <w:fldChar w:fldCharType="end"/>
             </w:r>
@@ -1605,8 +1942,10 @@
               <w:tab w:val="right" w:leader="dot" w:pos="8828"/>
             </w:tabs>
             <w:rPr>
-              <w:rFonts w:eastAsiaTheme="minorEastAsia"/>
+              <w:rFonts w:ascii="Tahoma" w:eastAsiaTheme="minorEastAsia" w:hAnsi="Tahoma" w:cs="Tahoma"/>
               <w:noProof/>
+              <w:sz w:val="24"/>
+              <w:szCs w:val="24"/>
               <w:lang w:val="en-US"/>
             </w:rPr>
           </w:pPr>
@@ -1614,15 +1953,19 @@
             <w:r>
               <w:rPr>
                 <w:rStyle w:val="Hyperlink"/>
-                <w:rFonts w:ascii="Symbol" w:hAnsi="Symbol" w:cs="Symbol"/>
-                <w:noProof/>
+                <w:rFonts w:ascii="Tahoma" w:hAnsi="Tahoma" w:cs="Tahoma"/>
+                <w:noProof/>
+                <w:sz w:val="24"/>
+                <w:szCs w:val="24"/>
               </w:rPr>
               <w:t></w:t>
             </w:r>
             <w:r>
               <w:rPr>
-                <w:rFonts w:eastAsiaTheme="minorEastAsia"/>
-                <w:noProof/>
+                <w:rFonts w:ascii="Tahoma" w:eastAsiaTheme="minorEastAsia" w:hAnsi="Tahoma" w:cs="Tahoma"/>
+                <w:noProof/>
+                <w:sz w:val="24"/>
+                <w:szCs w:val="24"/>
                 <w:lang w:val="en-US"/>
               </w:rPr>
               <w:tab/>
@@ -1630,55 +1973,79 @@
             <w:r>
               <w:rPr>
                 <w:rStyle w:val="Hyperlink"/>
-                <w:noProof/>
+                <w:rFonts w:ascii="Tahoma" w:hAnsi="Tahoma" w:cs="Tahoma"/>
+                <w:noProof/>
+                <w:sz w:val="24"/>
+                <w:szCs w:val="24"/>
               </w:rPr>
               <w:t>Redes Neuronales:</w:t>
             </w:r>
             <w:r>
               <w:rPr>
-                <w:noProof/>
-                <w:webHidden/>
+                <w:rFonts w:ascii="Tahoma" w:hAnsi="Tahoma" w:cs="Tahoma"/>
+                <w:noProof/>
+                <w:webHidden/>
+                <w:sz w:val="24"/>
+                <w:szCs w:val="24"/>
               </w:rPr>
               <w:tab/>
             </w:r>
             <w:r>
               <w:rPr>
-                <w:noProof/>
-                <w:webHidden/>
+                <w:rFonts w:ascii="Tahoma" w:hAnsi="Tahoma" w:cs="Tahoma"/>
+                <w:noProof/>
+                <w:webHidden/>
+                <w:sz w:val="24"/>
+                <w:szCs w:val="24"/>
               </w:rPr>
               <w:fldChar w:fldCharType="begin"/>
             </w:r>
             <w:r>
               <w:rPr>
-                <w:noProof/>
-                <w:webHidden/>
+                <w:rFonts w:ascii="Tahoma" w:hAnsi="Tahoma" w:cs="Tahoma"/>
+                <w:noProof/>
+                <w:webHidden/>
+                <w:sz w:val="24"/>
+                <w:szCs w:val="24"/>
               </w:rPr>
               <w:instrText xml:space="preserve"> PAGEREF _Toc38134883 \h </w:instrText>
             </w:r>
             <w:r>
               <w:rPr>
-                <w:noProof/>
-                <w:webHidden/>
-              </w:rPr>
-            </w:r>
-            <w:r>
-              <w:rPr>
-                <w:noProof/>
-                <w:webHidden/>
+                <w:rFonts w:ascii="Tahoma" w:hAnsi="Tahoma" w:cs="Tahoma"/>
+                <w:noProof/>
+                <w:webHidden/>
+                <w:sz w:val="24"/>
+                <w:szCs w:val="24"/>
+              </w:rPr>
+            </w:r>
+            <w:r>
+              <w:rPr>
+                <w:rFonts w:ascii="Tahoma" w:hAnsi="Tahoma" w:cs="Tahoma"/>
+                <w:noProof/>
+                <w:webHidden/>
+                <w:sz w:val="24"/>
+                <w:szCs w:val="24"/>
               </w:rPr>
               <w:fldChar w:fldCharType="separate"/>
             </w:r>
             <w:r>
               <w:rPr>
-                <w:noProof/>
-                <w:webHidden/>
+                <w:rFonts w:ascii="Tahoma" w:hAnsi="Tahoma" w:cs="Tahoma"/>
+                <w:noProof/>
+                <w:webHidden/>
+                <w:sz w:val="24"/>
+                <w:szCs w:val="24"/>
               </w:rPr>
               <w:t>5</w:t>
             </w:r>
             <w:r>
               <w:rPr>
-                <w:noProof/>
-                <w:webHidden/>
+                <w:rFonts w:ascii="Tahoma" w:hAnsi="Tahoma" w:cs="Tahoma"/>
+                <w:noProof/>
+                <w:webHidden/>
+                <w:sz w:val="24"/>
+                <w:szCs w:val="24"/>
               </w:rPr>
               <w:fldChar w:fldCharType="end"/>
             </w:r>
@@ -1692,8 +2059,10 @@
               <w:tab w:val="right" w:leader="dot" w:pos="8828"/>
             </w:tabs>
             <w:rPr>
-              <w:rFonts w:eastAsiaTheme="minorEastAsia"/>
+              <w:rFonts w:ascii="Tahoma" w:eastAsiaTheme="minorEastAsia" w:hAnsi="Tahoma" w:cs="Tahoma"/>
               <w:noProof/>
+              <w:sz w:val="24"/>
+              <w:szCs w:val="24"/>
               <w:lang w:val="en-US"/>
             </w:rPr>
           </w:pPr>
@@ -1701,15 +2070,19 @@
             <w:r>
               <w:rPr>
                 <w:rStyle w:val="Hyperlink"/>
-                <w:rFonts w:ascii="Symbol" w:hAnsi="Symbol" w:cs="Symbol"/>
-                <w:noProof/>
+                <w:rFonts w:ascii="Tahoma" w:hAnsi="Tahoma" w:cs="Tahoma"/>
+                <w:noProof/>
+                <w:sz w:val="24"/>
+                <w:szCs w:val="24"/>
               </w:rPr>
               <w:t></w:t>
             </w:r>
             <w:r>
               <w:rPr>
-                <w:rFonts w:eastAsiaTheme="minorEastAsia"/>
-                <w:noProof/>
+                <w:rFonts w:ascii="Tahoma" w:eastAsiaTheme="minorEastAsia" w:hAnsi="Tahoma" w:cs="Tahoma"/>
+                <w:noProof/>
+                <w:sz w:val="24"/>
+                <w:szCs w:val="24"/>
                 <w:lang w:val="en-US"/>
               </w:rPr>
               <w:tab/>
@@ -1717,55 +2090,79 @@
             <w:r>
               <w:rPr>
                 <w:rStyle w:val="Hyperlink"/>
-                <w:noProof/>
+                <w:rFonts w:ascii="Tahoma" w:hAnsi="Tahoma" w:cs="Tahoma"/>
+                <w:noProof/>
+                <w:sz w:val="24"/>
+                <w:szCs w:val="24"/>
               </w:rPr>
               <w:t>Regresión:</w:t>
             </w:r>
             <w:r>
               <w:rPr>
-                <w:noProof/>
-                <w:webHidden/>
+                <w:rFonts w:ascii="Tahoma" w:hAnsi="Tahoma" w:cs="Tahoma"/>
+                <w:noProof/>
+                <w:webHidden/>
+                <w:sz w:val="24"/>
+                <w:szCs w:val="24"/>
               </w:rPr>
               <w:tab/>
             </w:r>
             <w:r>
               <w:rPr>
-                <w:noProof/>
-                <w:webHidden/>
+                <w:rFonts w:ascii="Tahoma" w:hAnsi="Tahoma" w:cs="Tahoma"/>
+                <w:noProof/>
+                <w:webHidden/>
+                <w:sz w:val="24"/>
+                <w:szCs w:val="24"/>
               </w:rPr>
               <w:fldChar w:fldCharType="begin"/>
             </w:r>
             <w:r>
               <w:rPr>
-                <w:noProof/>
-                <w:webHidden/>
+                <w:rFonts w:ascii="Tahoma" w:hAnsi="Tahoma" w:cs="Tahoma"/>
+                <w:noProof/>
+                <w:webHidden/>
+                <w:sz w:val="24"/>
+                <w:szCs w:val="24"/>
               </w:rPr>
               <w:instrText xml:space="preserve"> PAGEREF _Toc38134884 \h </w:instrText>
             </w:r>
             <w:r>
               <w:rPr>
-                <w:noProof/>
-                <w:webHidden/>
-              </w:rPr>
-            </w:r>
-            <w:r>
-              <w:rPr>
-                <w:noProof/>
-                <w:webHidden/>
+                <w:rFonts w:ascii="Tahoma" w:hAnsi="Tahoma" w:cs="Tahoma"/>
+                <w:noProof/>
+                <w:webHidden/>
+                <w:sz w:val="24"/>
+                <w:szCs w:val="24"/>
+              </w:rPr>
+            </w:r>
+            <w:r>
+              <w:rPr>
+                <w:rFonts w:ascii="Tahoma" w:hAnsi="Tahoma" w:cs="Tahoma"/>
+                <w:noProof/>
+                <w:webHidden/>
+                <w:sz w:val="24"/>
+                <w:szCs w:val="24"/>
               </w:rPr>
               <w:fldChar w:fldCharType="separate"/>
             </w:r>
             <w:r>
               <w:rPr>
-                <w:noProof/>
-                <w:webHidden/>
+                <w:rFonts w:ascii="Tahoma" w:hAnsi="Tahoma" w:cs="Tahoma"/>
+                <w:noProof/>
+                <w:webHidden/>
+                <w:sz w:val="24"/>
+                <w:szCs w:val="24"/>
               </w:rPr>
               <w:t>5</w:t>
             </w:r>
             <w:r>
               <w:rPr>
-                <w:noProof/>
-                <w:webHidden/>
+                <w:rFonts w:ascii="Tahoma" w:hAnsi="Tahoma" w:cs="Tahoma"/>
+                <w:noProof/>
+                <w:webHidden/>
+                <w:sz w:val="24"/>
+                <w:szCs w:val="24"/>
               </w:rPr>
               <w:fldChar w:fldCharType="end"/>
             </w:r>
@@ -1779,8 +2176,10 @@
               <w:tab w:val="right" w:leader="dot" w:pos="8828"/>
             </w:tabs>
             <w:rPr>
-              <w:rFonts w:eastAsiaTheme="minorEastAsia"/>
+              <w:rFonts w:ascii="Tahoma" w:eastAsiaTheme="minorEastAsia" w:hAnsi="Tahoma" w:cs="Tahoma"/>
               <w:noProof/>
+              <w:sz w:val="24"/>
+              <w:szCs w:val="24"/>
               <w:lang w:val="en-US"/>
             </w:rPr>
           </w:pPr>
@@ -1788,15 +2187,19 @@
             <w:r>
               <w:rPr>
                 <w:rStyle w:val="Hyperlink"/>
-                <w:rFonts w:ascii="Symbol" w:hAnsi="Symbol" w:cs="Symbol"/>
-                <w:noProof/>
+                <w:rFonts w:ascii="Tahoma" w:hAnsi="Tahoma" w:cs="Tahoma"/>
+                <w:noProof/>
+                <w:sz w:val="24"/>
+                <w:szCs w:val="24"/>
               </w:rPr>
               <w:t></w:t>
             </w:r>
             <w:r>
               <w:rPr>
-                <w:rFonts w:eastAsiaTheme="minorEastAsia"/>
-                <w:noProof/>
+                <w:rFonts w:ascii="Tahoma" w:eastAsiaTheme="minorEastAsia" w:hAnsi="Tahoma" w:cs="Tahoma"/>
+                <w:noProof/>
+                <w:sz w:val="24"/>
+                <w:szCs w:val="24"/>
                 <w:lang w:val="en-US"/>
               </w:rPr>
               <w:tab/>
@@ -1804,55 +2207,79 @@
             <w:r>
               <w:rPr>
                 <w:rStyle w:val="Hyperlink"/>
-                <w:noProof/>
+                <w:rFonts w:ascii="Tahoma" w:hAnsi="Tahoma" w:cs="Tahoma"/>
+                <w:noProof/>
+                <w:sz w:val="24"/>
+                <w:szCs w:val="24"/>
               </w:rPr>
               <w:t>Regresión Lineal:</w:t>
             </w:r>
             <w:r>
               <w:rPr>
-                <w:noProof/>
-                <w:webHidden/>
+                <w:rFonts w:ascii="Tahoma" w:hAnsi="Tahoma" w:cs="Tahoma"/>
+                <w:noProof/>
+                <w:webHidden/>
+                <w:sz w:val="24"/>
+                <w:szCs w:val="24"/>
               </w:rPr>
               <w:tab/>
             </w:r>
             <w:r>
               <w:rPr>
-                <w:noProof/>
-                <w:webHidden/>
+                <w:rFonts w:ascii="Tahoma" w:hAnsi="Tahoma" w:cs="Tahoma"/>
+                <w:noProof/>
+                <w:webHidden/>
+                <w:sz w:val="24"/>
+                <w:szCs w:val="24"/>
               </w:rPr>
               <w:fldChar w:fldCharType="begin"/>
             </w:r>
             <w:r>
               <w:rPr>
-                <w:noProof/>
-                <w:webHidden/>
+                <w:rFonts w:ascii="Tahoma" w:hAnsi="Tahoma" w:cs="Tahoma"/>
+                <w:noProof/>
+                <w:webHidden/>
+                <w:sz w:val="24"/>
+                <w:szCs w:val="24"/>
               </w:rPr>
               <w:instrText xml:space="preserve"> PAGEREF _Toc38134885 \h </w:instrText>
             </w:r>
             <w:r>
               <w:rPr>
-                <w:noProof/>
-                <w:webHidden/>
-              </w:rPr>
-            </w:r>
-            <w:r>
-              <w:rPr>
-                <w:noProof/>
-                <w:webHidden/>
+                <w:rFonts w:ascii="Tahoma" w:hAnsi="Tahoma" w:cs="Tahoma"/>
+                <w:noProof/>
+                <w:webHidden/>
+                <w:sz w:val="24"/>
+                <w:szCs w:val="24"/>
+              </w:rPr>
+            </w:r>
+            <w:r>
+              <w:rPr>
+                <w:rFonts w:ascii="Tahoma" w:hAnsi="Tahoma" w:cs="Tahoma"/>
+                <w:noProof/>
+                <w:webHidden/>
+                <w:sz w:val="24"/>
+                <w:szCs w:val="24"/>
               </w:rPr>
               <w:fldChar w:fldCharType="separate"/>
             </w:r>
             <w:r>
               <w:rPr>
-                <w:noProof/>
-                <w:webHidden/>
+                <w:rFonts w:ascii="Tahoma" w:hAnsi="Tahoma" w:cs="Tahoma"/>
+                <w:noProof/>
+                <w:webHidden/>
+                <w:sz w:val="24"/>
+                <w:szCs w:val="24"/>
               </w:rPr>
               <w:t>5</w:t>
             </w:r>
             <w:r>
               <w:rPr>
-                <w:noProof/>
-                <w:webHidden/>
+                <w:rFonts w:ascii="Tahoma" w:hAnsi="Tahoma" w:cs="Tahoma"/>
+                <w:noProof/>
+                <w:webHidden/>
+                <w:sz w:val="24"/>
+                <w:szCs w:val="24"/>
               </w:rPr>
               <w:fldChar w:fldCharType="end"/>
             </w:r>
@@ -1866,8 +2293,10 @@
               <w:tab w:val="right" w:leader="dot" w:pos="8828"/>
             </w:tabs>
             <w:rPr>
-              <w:rFonts w:eastAsiaTheme="minorEastAsia"/>
+              <w:rFonts w:ascii="Tahoma" w:eastAsiaTheme="minorEastAsia" w:hAnsi="Tahoma" w:cs="Tahoma"/>
               <w:noProof/>
+              <w:sz w:val="24"/>
+              <w:szCs w:val="24"/>
               <w:lang w:val="en-US"/>
             </w:rPr>
           </w:pPr>
@@ -1875,15 +2304,19 @@
             <w:r>
               <w:rPr>
                 <w:rStyle w:val="Hyperlink"/>
-                <w:rFonts w:ascii="Symbol" w:hAnsi="Symbol" w:cs="Symbol"/>
-                <w:noProof/>
+                <w:rFonts w:ascii="Tahoma" w:hAnsi="Tahoma" w:cs="Tahoma"/>
+                <w:noProof/>
+                <w:sz w:val="24"/>
+                <w:szCs w:val="24"/>
               </w:rPr>
               <w:t></w:t>
             </w:r>
             <w:r>
               <w:rPr>
-                <w:rFonts w:eastAsiaTheme="minorEastAsia"/>
-                <w:noProof/>
+                <w:rFonts w:ascii="Tahoma" w:eastAsiaTheme="minorEastAsia" w:hAnsi="Tahoma" w:cs="Tahoma"/>
+                <w:noProof/>
+                <w:sz w:val="24"/>
+                <w:szCs w:val="24"/>
                 <w:lang w:val="en-US"/>
               </w:rPr>
               <w:tab/>
@@ -1891,55 +2324,79 @@
             <w:r>
               <w:rPr>
                 <w:rStyle w:val="Hyperlink"/>
-                <w:noProof/>
+                <w:rFonts w:ascii="Tahoma" w:hAnsi="Tahoma" w:cs="Tahoma"/>
+                <w:noProof/>
+                <w:sz w:val="24"/>
+                <w:szCs w:val="24"/>
               </w:rPr>
               <w:t>Tensorflow:</w:t>
             </w:r>
             <w:r>
               <w:rPr>
-                <w:noProof/>
-                <w:webHidden/>
+                <w:rFonts w:ascii="Tahoma" w:hAnsi="Tahoma" w:cs="Tahoma"/>
+                <w:noProof/>
+                <w:webHidden/>
+                <w:sz w:val="24"/>
+                <w:szCs w:val="24"/>
               </w:rPr>
               <w:tab/>
             </w:r>
             <w:r>
               <w:rPr>
-                <w:noProof/>
-                <w:webHidden/>
+                <w:rFonts w:ascii="Tahoma" w:hAnsi="Tahoma" w:cs="Tahoma"/>
+                <w:noProof/>
+                <w:webHidden/>
+                <w:sz w:val="24"/>
+                <w:szCs w:val="24"/>
               </w:rPr>
               <w:fldChar w:fldCharType="begin"/>
             </w:r>
             <w:r>
               <w:rPr>
-                <w:noProof/>
-                <w:webHidden/>
+                <w:rFonts w:ascii="Tahoma" w:hAnsi="Tahoma" w:cs="Tahoma"/>
+                <w:noProof/>
+                <w:webHidden/>
+                <w:sz w:val="24"/>
+                <w:szCs w:val="24"/>
               </w:rPr>
               <w:instrText xml:space="preserve"> PAGEREF _Toc38134886 \h </w:instrText>
             </w:r>
             <w:r>
               <w:rPr>
-                <w:noProof/>
-                <w:webHidden/>
-              </w:rPr>
-            </w:r>
-            <w:r>
-              <w:rPr>
-                <w:noProof/>
-                <w:webHidden/>
+                <w:rFonts w:ascii="Tahoma" w:hAnsi="Tahoma" w:cs="Tahoma"/>
+                <w:noProof/>
+                <w:webHidden/>
+                <w:sz w:val="24"/>
+                <w:szCs w:val="24"/>
+              </w:rPr>
+            </w:r>
+            <w:r>
+              <w:rPr>
+                <w:rFonts w:ascii="Tahoma" w:hAnsi="Tahoma" w:cs="Tahoma"/>
+                <w:noProof/>
+                <w:webHidden/>
+                <w:sz w:val="24"/>
+                <w:szCs w:val="24"/>
               </w:rPr>
               <w:fldChar w:fldCharType="separate"/>
             </w:r>
             <w:r>
               <w:rPr>
-                <w:noProof/>
-                <w:webHidden/>
+                <w:rFonts w:ascii="Tahoma" w:hAnsi="Tahoma" w:cs="Tahoma"/>
+                <w:noProof/>
+                <w:webHidden/>
+                <w:sz w:val="24"/>
+                <w:szCs w:val="24"/>
               </w:rPr>
               <w:t>5</w:t>
             </w:r>
             <w:r>
               <w:rPr>
-                <w:noProof/>
-                <w:webHidden/>
+                <w:rFonts w:ascii="Tahoma" w:hAnsi="Tahoma" w:cs="Tahoma"/>
+                <w:noProof/>
+                <w:webHidden/>
+                <w:sz w:val="24"/>
+                <w:szCs w:val="24"/>
               </w:rPr>
               <w:fldChar w:fldCharType="end"/>
             </w:r>
@@ -1952,8 +2409,10 @@
               <w:tab w:val="right" w:leader="dot" w:pos="8828"/>
             </w:tabs>
             <w:rPr>
-              <w:rFonts w:eastAsiaTheme="minorEastAsia"/>
+              <w:rFonts w:ascii="Tahoma" w:eastAsiaTheme="minorEastAsia" w:hAnsi="Tahoma" w:cs="Tahoma"/>
               <w:noProof/>
+              <w:sz w:val="24"/>
+              <w:szCs w:val="24"/>
               <w:lang w:val="en-US"/>
             </w:rPr>
           </w:pPr>
@@ -1961,55 +2420,79 @@
             <w:r>
               <w:rPr>
                 <w:rStyle w:val="Hyperlink"/>
-                <w:noProof/>
+                <w:rFonts w:ascii="Tahoma" w:hAnsi="Tahoma" w:cs="Tahoma"/>
+                <w:noProof/>
+                <w:sz w:val="24"/>
+                <w:szCs w:val="24"/>
               </w:rPr>
               <w:t>Situación por Enfrentarse:</w:t>
             </w:r>
             <w:r>
               <w:rPr>
-                <w:noProof/>
-                <w:webHidden/>
+                <w:rFonts w:ascii="Tahoma" w:hAnsi="Tahoma" w:cs="Tahoma"/>
+                <w:noProof/>
+                <w:webHidden/>
+                <w:sz w:val="24"/>
+                <w:szCs w:val="24"/>
               </w:rPr>
               <w:tab/>
             </w:r>
             <w:r>
               <w:rPr>
-                <w:noProof/>
-                <w:webHidden/>
+                <w:rFonts w:ascii="Tahoma" w:hAnsi="Tahoma" w:cs="Tahoma"/>
+                <w:noProof/>
+                <w:webHidden/>
+                <w:sz w:val="24"/>
+                <w:szCs w:val="24"/>
               </w:rPr>
               <w:fldChar w:fldCharType="begin"/>
             </w:r>
             <w:r>
               <w:rPr>
-                <w:noProof/>
-                <w:webHidden/>
+                <w:rFonts w:ascii="Tahoma" w:hAnsi="Tahoma" w:cs="Tahoma"/>
+                <w:noProof/>
+                <w:webHidden/>
+                <w:sz w:val="24"/>
+                <w:szCs w:val="24"/>
               </w:rPr>
               <w:instrText xml:space="preserve"> PAGEREF _Toc38134887 \h </w:instrText>
             </w:r>
             <w:r>
               <w:rPr>
-                <w:noProof/>
-                <w:webHidden/>
-              </w:rPr>
-            </w:r>
-            <w:r>
-              <w:rPr>
-                <w:noProof/>
-                <w:webHidden/>
+                <w:rFonts w:ascii="Tahoma" w:hAnsi="Tahoma" w:cs="Tahoma"/>
+                <w:noProof/>
+                <w:webHidden/>
+                <w:sz w:val="24"/>
+                <w:szCs w:val="24"/>
+              </w:rPr>
+            </w:r>
+            <w:r>
+              <w:rPr>
+                <w:rFonts w:ascii="Tahoma" w:hAnsi="Tahoma" w:cs="Tahoma"/>
+                <w:noProof/>
+                <w:webHidden/>
+                <w:sz w:val="24"/>
+                <w:szCs w:val="24"/>
               </w:rPr>
               <w:fldChar w:fldCharType="separate"/>
             </w:r>
             <w:r>
               <w:rPr>
-                <w:noProof/>
-                <w:webHidden/>
+                <w:rFonts w:ascii="Tahoma" w:hAnsi="Tahoma" w:cs="Tahoma"/>
+                <w:noProof/>
+                <w:webHidden/>
+                <w:sz w:val="24"/>
+                <w:szCs w:val="24"/>
               </w:rPr>
               <w:t>6</w:t>
             </w:r>
             <w:r>
               <w:rPr>
-                <w:noProof/>
-                <w:webHidden/>
+                <w:rFonts w:ascii="Tahoma" w:hAnsi="Tahoma" w:cs="Tahoma"/>
+                <w:noProof/>
+                <w:webHidden/>
+                <w:sz w:val="24"/>
+                <w:szCs w:val="24"/>
               </w:rPr>
               <w:fldChar w:fldCharType="end"/>
             </w:r>
@@ -2022,8 +2505,10 @@
               <w:tab w:val="right" w:leader="dot" w:pos="8828"/>
             </w:tabs>
             <w:rPr>
-              <w:rFonts w:eastAsiaTheme="minorEastAsia"/>
+              <w:rFonts w:ascii="Tahoma" w:eastAsiaTheme="minorEastAsia" w:hAnsi="Tahoma" w:cs="Tahoma"/>
               <w:noProof/>
+              <w:sz w:val="24"/>
+              <w:szCs w:val="24"/>
               <w:lang w:val="en-US"/>
             </w:rPr>
           </w:pPr>
@@ -2031,55 +2516,79 @@
             <w:r>
               <w:rPr>
                 <w:rStyle w:val="Hyperlink"/>
-                <w:noProof/>
+                <w:rFonts w:ascii="Tahoma" w:hAnsi="Tahoma" w:cs="Tahoma"/>
+                <w:noProof/>
+                <w:sz w:val="24"/>
+                <w:szCs w:val="24"/>
               </w:rPr>
               <w:t>Problemas Potenciales</w:t>
             </w:r>
             <w:r>
               <w:rPr>
-                <w:noProof/>
-                <w:webHidden/>
+                <w:rFonts w:ascii="Tahoma" w:hAnsi="Tahoma" w:cs="Tahoma"/>
+                <w:noProof/>
+                <w:webHidden/>
+                <w:sz w:val="24"/>
+                <w:szCs w:val="24"/>
               </w:rPr>
               <w:tab/>
             </w:r>
             <w:r>
               <w:rPr>
-                <w:noProof/>
-                <w:webHidden/>
+                <w:rFonts w:ascii="Tahoma" w:hAnsi="Tahoma" w:cs="Tahoma"/>
+                <w:noProof/>
+                <w:webHidden/>
+                <w:sz w:val="24"/>
+                <w:szCs w:val="24"/>
               </w:rPr>
               <w:fldChar w:fldCharType="begin"/>
             </w:r>
             <w:r>
               <w:rPr>
-                <w:noProof/>
-                <w:webHidden/>
+                <w:rFonts w:ascii="Tahoma" w:hAnsi="Tahoma" w:cs="Tahoma"/>
+                <w:noProof/>
+                <w:webHidden/>
+                <w:sz w:val="24"/>
+                <w:szCs w:val="24"/>
               </w:rPr>
               <w:instrText xml:space="preserve"> PAGEREF _Toc38134888 \h </w:instrText>
             </w:r>
             <w:r>
               <w:rPr>
-                <w:noProof/>
-                <w:webHidden/>
-              </w:rPr>
-            </w:r>
-            <w:r>
-              <w:rPr>
-                <w:noProof/>
-                <w:webHidden/>
+                <w:rFonts w:ascii="Tahoma" w:hAnsi="Tahoma" w:cs="Tahoma"/>
+                <w:noProof/>
+                <w:webHidden/>
+                <w:sz w:val="24"/>
+                <w:szCs w:val="24"/>
+              </w:rPr>
+            </w:r>
+            <w:r>
+              <w:rPr>
+                <w:rFonts w:ascii="Tahoma" w:hAnsi="Tahoma" w:cs="Tahoma"/>
+                <w:noProof/>
+                <w:webHidden/>
+                <w:sz w:val="24"/>
+                <w:szCs w:val="24"/>
               </w:rPr>
               <w:fldChar w:fldCharType="separate"/>
             </w:r>
             <w:r>
               <w:rPr>
-                <w:noProof/>
-                <w:webHidden/>
+                <w:rFonts w:ascii="Tahoma" w:hAnsi="Tahoma" w:cs="Tahoma"/>
+                <w:noProof/>
+                <w:webHidden/>
+                <w:sz w:val="24"/>
+                <w:szCs w:val="24"/>
               </w:rPr>
               <w:t>6</w:t>
             </w:r>
             <w:r>
               <w:rPr>
-                <w:noProof/>
-                <w:webHidden/>
+                <w:rFonts w:ascii="Tahoma" w:hAnsi="Tahoma" w:cs="Tahoma"/>
+                <w:noProof/>
+                <w:webHidden/>
+                <w:sz w:val="24"/>
+                <w:szCs w:val="24"/>
               </w:rPr>
               <w:fldChar w:fldCharType="end"/>
             </w:r>
@@ -2092,8 +2601,10 @@
               <w:tab w:val="right" w:leader="dot" w:pos="8828"/>
             </w:tabs>
             <w:rPr>
-              <w:rFonts w:eastAsiaTheme="minorEastAsia"/>
+              <w:rFonts w:ascii="Tahoma" w:eastAsiaTheme="minorEastAsia" w:hAnsi="Tahoma" w:cs="Tahoma"/>
               <w:noProof/>
+              <w:sz w:val="24"/>
+              <w:szCs w:val="24"/>
               <w:lang w:val="en-US"/>
             </w:rPr>
           </w:pPr>
@@ -2101,55 +2612,79 @@
             <w:r>
               <w:rPr>
                 <w:rStyle w:val="Hyperlink"/>
-                <w:noProof/>
+                <w:rFonts w:ascii="Tahoma" w:hAnsi="Tahoma" w:cs="Tahoma"/>
+                <w:noProof/>
+                <w:sz w:val="24"/>
+                <w:szCs w:val="24"/>
               </w:rPr>
               <w:t>Regresiones Lineales</w:t>
             </w:r>
             <w:r>
               <w:rPr>
-                <w:noProof/>
-                <w:webHidden/>
+                <w:rFonts w:ascii="Tahoma" w:hAnsi="Tahoma" w:cs="Tahoma"/>
+                <w:noProof/>
+                <w:webHidden/>
+                <w:sz w:val="24"/>
+                <w:szCs w:val="24"/>
               </w:rPr>
               <w:tab/>
             </w:r>
             <w:r>
               <w:rPr>
-                <w:noProof/>
-                <w:webHidden/>
+                <w:rFonts w:ascii="Tahoma" w:hAnsi="Tahoma" w:cs="Tahoma"/>
+                <w:noProof/>
+                <w:webHidden/>
+                <w:sz w:val="24"/>
+                <w:szCs w:val="24"/>
               </w:rPr>
               <w:fldChar w:fldCharType="begin"/>
             </w:r>
             <w:r>
               <w:rPr>
-                <w:noProof/>
-                <w:webHidden/>
+                <w:rFonts w:ascii="Tahoma" w:hAnsi="Tahoma" w:cs="Tahoma"/>
+                <w:noProof/>
+                <w:webHidden/>
+                <w:sz w:val="24"/>
+                <w:szCs w:val="24"/>
               </w:rPr>
               <w:instrText xml:space="preserve"> PAGEREF _Toc38134889 \h </w:instrText>
             </w:r>
             <w:r>
               <w:rPr>
-                <w:noProof/>
-                <w:webHidden/>
-              </w:rPr>
-            </w:r>
-            <w:r>
-              <w:rPr>
-                <w:noProof/>
-                <w:webHidden/>
+                <w:rFonts w:ascii="Tahoma" w:hAnsi="Tahoma" w:cs="Tahoma"/>
+                <w:noProof/>
+                <w:webHidden/>
+                <w:sz w:val="24"/>
+                <w:szCs w:val="24"/>
+              </w:rPr>
+            </w:r>
+            <w:r>
+              <w:rPr>
+                <w:rFonts w:ascii="Tahoma" w:hAnsi="Tahoma" w:cs="Tahoma"/>
+                <w:noProof/>
+                <w:webHidden/>
+                <w:sz w:val="24"/>
+                <w:szCs w:val="24"/>
               </w:rPr>
               <w:fldChar w:fldCharType="separate"/>
             </w:r>
             <w:r>
               <w:rPr>
-                <w:noProof/>
-                <w:webHidden/>
+                <w:rFonts w:ascii="Tahoma" w:hAnsi="Tahoma" w:cs="Tahoma"/>
+                <w:noProof/>
+                <w:webHidden/>
+                <w:sz w:val="24"/>
+                <w:szCs w:val="24"/>
               </w:rPr>
               <w:t>7</w:t>
             </w:r>
             <w:r>
               <w:rPr>
-                <w:noProof/>
-                <w:webHidden/>
+                <w:rFonts w:ascii="Tahoma" w:hAnsi="Tahoma" w:cs="Tahoma"/>
+                <w:noProof/>
+                <w:webHidden/>
+                <w:sz w:val="24"/>
+                <w:szCs w:val="24"/>
               </w:rPr>
               <w:fldChar w:fldCharType="end"/>
             </w:r>
@@ -2162,8 +2697,10 @@
               <w:tab w:val="right" w:leader="dot" w:pos="8828"/>
             </w:tabs>
             <w:rPr>
-              <w:rFonts w:eastAsiaTheme="minorEastAsia"/>
+              <w:rFonts w:ascii="Tahoma" w:eastAsiaTheme="minorEastAsia" w:hAnsi="Tahoma" w:cs="Tahoma"/>
               <w:noProof/>
+              <w:sz w:val="24"/>
+              <w:szCs w:val="24"/>
               <w:lang w:val="en-US"/>
             </w:rPr>
           </w:pPr>
@@ -2171,55 +2708,79 @@
             <w:r>
               <w:rPr>
                 <w:rStyle w:val="Hyperlink"/>
-                <w:noProof/>
+                <w:rFonts w:ascii="Tahoma" w:hAnsi="Tahoma" w:cs="Tahoma"/>
+                <w:noProof/>
+                <w:sz w:val="24"/>
+                <w:szCs w:val="24"/>
               </w:rPr>
               <w:t>Regresiones Lineales con XGBoost</w:t>
             </w:r>
             <w:r>
               <w:rPr>
-                <w:noProof/>
-                <w:webHidden/>
+                <w:rFonts w:ascii="Tahoma" w:hAnsi="Tahoma" w:cs="Tahoma"/>
+                <w:noProof/>
+                <w:webHidden/>
+                <w:sz w:val="24"/>
+                <w:szCs w:val="24"/>
               </w:rPr>
               <w:tab/>
             </w:r>
             <w:r>
               <w:rPr>
-                <w:noProof/>
-                <w:webHidden/>
+                <w:rFonts w:ascii="Tahoma" w:hAnsi="Tahoma" w:cs="Tahoma"/>
+                <w:noProof/>
+                <w:webHidden/>
+                <w:sz w:val="24"/>
+                <w:szCs w:val="24"/>
               </w:rPr>
               <w:fldChar w:fldCharType="begin"/>
             </w:r>
             <w:r>
               <w:rPr>
-                <w:noProof/>
-                <w:webHidden/>
+                <w:rFonts w:ascii="Tahoma" w:hAnsi="Tahoma" w:cs="Tahoma"/>
+                <w:noProof/>
+                <w:webHidden/>
+                <w:sz w:val="24"/>
+                <w:szCs w:val="24"/>
               </w:rPr>
               <w:instrText xml:space="preserve"> PAGEREF _Toc38134890 \h </w:instrText>
             </w:r>
             <w:r>
               <w:rPr>
-                <w:noProof/>
-                <w:webHidden/>
-              </w:rPr>
-            </w:r>
-            <w:r>
-              <w:rPr>
-                <w:noProof/>
-                <w:webHidden/>
+                <w:rFonts w:ascii="Tahoma" w:hAnsi="Tahoma" w:cs="Tahoma"/>
+                <w:noProof/>
+                <w:webHidden/>
+                <w:sz w:val="24"/>
+                <w:szCs w:val="24"/>
+              </w:rPr>
+            </w:r>
+            <w:r>
+              <w:rPr>
+                <w:rFonts w:ascii="Tahoma" w:hAnsi="Tahoma" w:cs="Tahoma"/>
+                <w:noProof/>
+                <w:webHidden/>
+                <w:sz w:val="24"/>
+                <w:szCs w:val="24"/>
               </w:rPr>
               <w:fldChar w:fldCharType="separate"/>
             </w:r>
             <w:r>
               <w:rPr>
-                <w:noProof/>
-                <w:webHidden/>
+                <w:rFonts w:ascii="Tahoma" w:hAnsi="Tahoma" w:cs="Tahoma"/>
+                <w:noProof/>
+                <w:webHidden/>
+                <w:sz w:val="24"/>
+                <w:szCs w:val="24"/>
               </w:rPr>
               <w:t>8</w:t>
             </w:r>
             <w:r>
               <w:rPr>
-                <w:noProof/>
-                <w:webHidden/>
+                <w:rFonts w:ascii="Tahoma" w:hAnsi="Tahoma" w:cs="Tahoma"/>
+                <w:noProof/>
+                <w:webHidden/>
+                <w:sz w:val="24"/>
+                <w:szCs w:val="24"/>
               </w:rPr>
               <w:fldChar w:fldCharType="end"/>
             </w:r>
@@ -2232,8 +2793,10 @@
               <w:tab w:val="right" w:leader="dot" w:pos="8828"/>
             </w:tabs>
             <w:rPr>
-              <w:rFonts w:eastAsiaTheme="minorEastAsia"/>
+              <w:rFonts w:ascii="Tahoma" w:eastAsiaTheme="minorEastAsia" w:hAnsi="Tahoma" w:cs="Tahoma"/>
               <w:noProof/>
+              <w:sz w:val="24"/>
+              <w:szCs w:val="24"/>
               <w:lang w:val="en-US"/>
             </w:rPr>
           </w:pPr>
@@ -2241,55 +2804,79 @@
             <w:r>
               <w:rPr>
                 <w:rStyle w:val="Hyperlink"/>
-                <w:noProof/>
+                <w:rFonts w:ascii="Tahoma" w:hAnsi="Tahoma" w:cs="Tahoma"/>
+                <w:noProof/>
+                <w:sz w:val="24"/>
+                <w:szCs w:val="24"/>
               </w:rPr>
               <w:t>Redes Neuronales</w:t>
             </w:r>
             <w:r>
               <w:rPr>
-                <w:noProof/>
-                <w:webHidden/>
+                <w:rFonts w:ascii="Tahoma" w:hAnsi="Tahoma" w:cs="Tahoma"/>
+                <w:noProof/>
+                <w:webHidden/>
+                <w:sz w:val="24"/>
+                <w:szCs w:val="24"/>
               </w:rPr>
               <w:tab/>
             </w:r>
             <w:r>
               <w:rPr>
-                <w:noProof/>
-                <w:webHidden/>
+                <w:rFonts w:ascii="Tahoma" w:hAnsi="Tahoma" w:cs="Tahoma"/>
+                <w:noProof/>
+                <w:webHidden/>
+                <w:sz w:val="24"/>
+                <w:szCs w:val="24"/>
               </w:rPr>
               <w:fldChar w:fldCharType="begin"/>
             </w:r>
             <w:r>
               <w:rPr>
-                <w:noProof/>
-                <w:webHidden/>
+                <w:rFonts w:ascii="Tahoma" w:hAnsi="Tahoma" w:cs="Tahoma"/>
+                <w:noProof/>
+                <w:webHidden/>
+                <w:sz w:val="24"/>
+                <w:szCs w:val="24"/>
               </w:rPr>
               <w:instrText xml:space="preserve"> PAGEREF _Toc38134891 \h </w:instrText>
             </w:r>
             <w:r>
               <w:rPr>
-                <w:noProof/>
-                <w:webHidden/>
-              </w:rPr>
-            </w:r>
-            <w:r>
-              <w:rPr>
-                <w:noProof/>
-                <w:webHidden/>
+                <w:rFonts w:ascii="Tahoma" w:hAnsi="Tahoma" w:cs="Tahoma"/>
+                <w:noProof/>
+                <w:webHidden/>
+                <w:sz w:val="24"/>
+                <w:szCs w:val="24"/>
+              </w:rPr>
+            </w:r>
+            <w:r>
+              <w:rPr>
+                <w:rFonts w:ascii="Tahoma" w:hAnsi="Tahoma" w:cs="Tahoma"/>
+                <w:noProof/>
+                <w:webHidden/>
+                <w:sz w:val="24"/>
+                <w:szCs w:val="24"/>
               </w:rPr>
               <w:fldChar w:fldCharType="separate"/>
             </w:r>
             <w:r>
               <w:rPr>
-                <w:noProof/>
-                <w:webHidden/>
+                <w:rFonts w:ascii="Tahoma" w:hAnsi="Tahoma" w:cs="Tahoma"/>
+                <w:noProof/>
+                <w:webHidden/>
+                <w:sz w:val="24"/>
+                <w:szCs w:val="24"/>
               </w:rPr>
               <w:t>8</w:t>
             </w:r>
             <w:r>
               <w:rPr>
-                <w:noProof/>
-                <w:webHidden/>
+                <w:rFonts w:ascii="Tahoma" w:hAnsi="Tahoma" w:cs="Tahoma"/>
+                <w:noProof/>
+                <w:webHidden/>
+                <w:sz w:val="24"/>
+                <w:szCs w:val="24"/>
               </w:rPr>
               <w:fldChar w:fldCharType="end"/>
             </w:r>
@@ -2302,8 +2889,10 @@
               <w:tab w:val="right" w:leader="dot" w:pos="8828"/>
             </w:tabs>
             <w:rPr>
-              <w:rFonts w:eastAsiaTheme="minorEastAsia"/>
+              <w:rFonts w:ascii="Tahoma" w:eastAsiaTheme="minorEastAsia" w:hAnsi="Tahoma" w:cs="Tahoma"/>
               <w:noProof/>
+              <w:sz w:val="24"/>
+              <w:szCs w:val="24"/>
               <w:lang w:val="en-US"/>
             </w:rPr>
           </w:pPr>
@@ -2311,55 +2900,79 @@
             <w:r>
               <w:rPr>
                 <w:rStyle w:val="Hyperlink"/>
-                <w:noProof/>
+                <w:rFonts w:ascii="Tahoma" w:hAnsi="Tahoma" w:cs="Tahoma"/>
+                <w:noProof/>
+                <w:sz w:val="24"/>
+                <w:szCs w:val="24"/>
               </w:rPr>
               <w:t>Fase de Análisis de Datos</w:t>
             </w:r>
             <w:r>
               <w:rPr>
-                <w:noProof/>
-                <w:webHidden/>
+                <w:rFonts w:ascii="Tahoma" w:hAnsi="Tahoma" w:cs="Tahoma"/>
+                <w:noProof/>
+                <w:webHidden/>
+                <w:sz w:val="24"/>
+                <w:szCs w:val="24"/>
               </w:rPr>
               <w:tab/>
             </w:r>
             <w:r>
               <w:rPr>
-                <w:noProof/>
-                <w:webHidden/>
+                <w:rFonts w:ascii="Tahoma" w:hAnsi="Tahoma" w:cs="Tahoma"/>
+                <w:noProof/>
+                <w:webHidden/>
+                <w:sz w:val="24"/>
+                <w:szCs w:val="24"/>
               </w:rPr>
               <w:fldChar w:fldCharType="begin"/>
             </w:r>
             <w:r>
               <w:rPr>
-                <w:noProof/>
-                <w:webHidden/>
+                <w:rFonts w:ascii="Tahoma" w:hAnsi="Tahoma" w:cs="Tahoma"/>
+                <w:noProof/>
+                <w:webHidden/>
+                <w:sz w:val="24"/>
+                <w:szCs w:val="24"/>
               </w:rPr>
               <w:instrText xml:space="preserve"> PAGEREF _Toc38134892 \h </w:instrText>
             </w:r>
             <w:r>
               <w:rPr>
-                <w:noProof/>
-                <w:webHidden/>
-              </w:rPr>
-            </w:r>
-            <w:r>
-              <w:rPr>
-                <w:noProof/>
-                <w:webHidden/>
+                <w:rFonts w:ascii="Tahoma" w:hAnsi="Tahoma" w:cs="Tahoma"/>
+                <w:noProof/>
+                <w:webHidden/>
+                <w:sz w:val="24"/>
+                <w:szCs w:val="24"/>
+              </w:rPr>
+            </w:r>
+            <w:r>
+              <w:rPr>
+                <w:rFonts w:ascii="Tahoma" w:hAnsi="Tahoma" w:cs="Tahoma"/>
+                <w:noProof/>
+                <w:webHidden/>
+                <w:sz w:val="24"/>
+                <w:szCs w:val="24"/>
               </w:rPr>
               <w:fldChar w:fldCharType="separate"/>
             </w:r>
             <w:r>
               <w:rPr>
-                <w:noProof/>
-                <w:webHidden/>
+                <w:rFonts w:ascii="Tahoma" w:hAnsi="Tahoma" w:cs="Tahoma"/>
+                <w:noProof/>
+                <w:webHidden/>
+                <w:sz w:val="24"/>
+                <w:szCs w:val="24"/>
               </w:rPr>
               <w:t>10</w:t>
             </w:r>
             <w:r>
               <w:rPr>
-                <w:noProof/>
-                <w:webHidden/>
+                <w:rFonts w:ascii="Tahoma" w:hAnsi="Tahoma" w:cs="Tahoma"/>
+                <w:noProof/>
+                <w:webHidden/>
+                <w:sz w:val="24"/>
+                <w:szCs w:val="24"/>
               </w:rPr>
               <w:fldChar w:fldCharType="end"/>
             </w:r>
@@ -2372,8 +2985,10 @@
               <w:tab w:val="right" w:leader="dot" w:pos="8828"/>
             </w:tabs>
             <w:rPr>
-              <w:rFonts w:eastAsiaTheme="minorEastAsia"/>
+              <w:rFonts w:ascii="Tahoma" w:eastAsiaTheme="minorEastAsia" w:hAnsi="Tahoma" w:cs="Tahoma"/>
               <w:noProof/>
+              <w:sz w:val="24"/>
+              <w:szCs w:val="24"/>
               <w:lang w:val="en-US"/>
             </w:rPr>
           </w:pPr>
@@ -2381,55 +2996,79 @@
             <w:r>
               <w:rPr>
                 <w:rStyle w:val="Hyperlink"/>
-                <w:noProof/>
+                <w:rFonts w:ascii="Tahoma" w:hAnsi="Tahoma" w:cs="Tahoma"/>
+                <w:noProof/>
+                <w:sz w:val="24"/>
+                <w:szCs w:val="24"/>
               </w:rPr>
               <w:t>Fase de Creación y Evaluación del Modelo</w:t>
             </w:r>
             <w:r>
               <w:rPr>
-                <w:noProof/>
-                <w:webHidden/>
+                <w:rFonts w:ascii="Tahoma" w:hAnsi="Tahoma" w:cs="Tahoma"/>
+                <w:noProof/>
+                <w:webHidden/>
+                <w:sz w:val="24"/>
+                <w:szCs w:val="24"/>
               </w:rPr>
               <w:tab/>
             </w:r>
             <w:r>
               <w:rPr>
-                <w:noProof/>
-                <w:webHidden/>
+                <w:rFonts w:ascii="Tahoma" w:hAnsi="Tahoma" w:cs="Tahoma"/>
+                <w:noProof/>
+                <w:webHidden/>
+                <w:sz w:val="24"/>
+                <w:szCs w:val="24"/>
               </w:rPr>
               <w:fldChar w:fldCharType="begin"/>
             </w:r>
             <w:r>
               <w:rPr>
-                <w:noProof/>
-                <w:webHidden/>
+                <w:rFonts w:ascii="Tahoma" w:hAnsi="Tahoma" w:cs="Tahoma"/>
+                <w:noProof/>
+                <w:webHidden/>
+                <w:sz w:val="24"/>
+                <w:szCs w:val="24"/>
               </w:rPr>
               <w:instrText xml:space="preserve"> PAGEREF _Toc38134893 \h </w:instrText>
             </w:r>
             <w:r>
               <w:rPr>
-                <w:noProof/>
-                <w:webHidden/>
-              </w:rPr>
-            </w:r>
-            <w:r>
-              <w:rPr>
-                <w:noProof/>
-                <w:webHidden/>
+                <w:rFonts w:ascii="Tahoma" w:hAnsi="Tahoma" w:cs="Tahoma"/>
+                <w:noProof/>
+                <w:webHidden/>
+                <w:sz w:val="24"/>
+                <w:szCs w:val="24"/>
+              </w:rPr>
+            </w:r>
+            <w:r>
+              <w:rPr>
+                <w:rFonts w:ascii="Tahoma" w:hAnsi="Tahoma" w:cs="Tahoma"/>
+                <w:noProof/>
+                <w:webHidden/>
+                <w:sz w:val="24"/>
+                <w:szCs w:val="24"/>
               </w:rPr>
               <w:fldChar w:fldCharType="separate"/>
             </w:r>
             <w:r>
               <w:rPr>
-                <w:noProof/>
-                <w:webHidden/>
+                <w:rFonts w:ascii="Tahoma" w:hAnsi="Tahoma" w:cs="Tahoma"/>
+                <w:noProof/>
+                <w:webHidden/>
+                <w:sz w:val="24"/>
+                <w:szCs w:val="24"/>
               </w:rPr>
               <w:t>11</w:t>
             </w:r>
             <w:r>
               <w:rPr>
-                <w:noProof/>
-                <w:webHidden/>
+                <w:rFonts w:ascii="Tahoma" w:hAnsi="Tahoma" w:cs="Tahoma"/>
+                <w:noProof/>
+                <w:webHidden/>
+                <w:sz w:val="24"/>
+                <w:szCs w:val="24"/>
               </w:rPr>
               <w:fldChar w:fldCharType="end"/>
             </w:r>
@@ -2442,8 +3081,10 @@
               <w:tab w:val="right" w:leader="dot" w:pos="8828"/>
             </w:tabs>
             <w:rPr>
-              <w:rFonts w:eastAsiaTheme="minorEastAsia"/>
+              <w:rFonts w:ascii="Tahoma" w:eastAsiaTheme="minorEastAsia" w:hAnsi="Tahoma" w:cs="Tahoma"/>
               <w:noProof/>
+              <w:sz w:val="24"/>
+              <w:szCs w:val="24"/>
               <w:lang w:val="en-US"/>
             </w:rPr>
           </w:pPr>
@@ -2451,55 +3092,79 @@
             <w:r>
               <w:rPr>
                 <w:rStyle w:val="Hyperlink"/>
-                <w:noProof/>
+                <w:rFonts w:ascii="Tahoma" w:hAnsi="Tahoma" w:cs="Tahoma"/>
+                <w:noProof/>
+                <w:sz w:val="24"/>
+                <w:szCs w:val="24"/>
               </w:rPr>
               <w:t>Fase de Resultados y Retroalimentación</w:t>
             </w:r>
             <w:r>
               <w:rPr>
-                <w:noProof/>
-                <w:webHidden/>
+                <w:rFonts w:ascii="Tahoma" w:hAnsi="Tahoma" w:cs="Tahoma"/>
+                <w:noProof/>
+                <w:webHidden/>
+                <w:sz w:val="24"/>
+                <w:szCs w:val="24"/>
               </w:rPr>
               <w:tab/>
             </w:r>
             <w:r>
               <w:rPr>
-                <w:noProof/>
-                <w:webHidden/>
+                <w:rFonts w:ascii="Tahoma" w:hAnsi="Tahoma" w:cs="Tahoma"/>
+                <w:noProof/>
+                <w:webHidden/>
+                <w:sz w:val="24"/>
+                <w:szCs w:val="24"/>
               </w:rPr>
               <w:fldChar w:fldCharType="begin"/>
             </w:r>
             <w:r>
               <w:rPr>
-                <w:noProof/>
-                <w:webHidden/>
+                <w:rFonts w:ascii="Tahoma" w:hAnsi="Tahoma" w:cs="Tahoma"/>
+                <w:noProof/>
+                <w:webHidden/>
+                <w:sz w:val="24"/>
+                <w:szCs w:val="24"/>
               </w:rPr>
               <w:instrText xml:space="preserve"> PAGEREF _Toc38134894 \h </w:instrText>
             </w:r>
             <w:r>
               <w:rPr>
-                <w:noProof/>
-                <w:webHidden/>
-              </w:rPr>
-            </w:r>
-            <w:r>
-              <w:rPr>
-                <w:noProof/>
-                <w:webHidden/>
+                <w:rFonts w:ascii="Tahoma" w:hAnsi="Tahoma" w:cs="Tahoma"/>
+                <w:noProof/>
+                <w:webHidden/>
+                <w:sz w:val="24"/>
+                <w:szCs w:val="24"/>
+              </w:rPr>
+            </w:r>
+            <w:r>
+              <w:rPr>
+                <w:rFonts w:ascii="Tahoma" w:hAnsi="Tahoma" w:cs="Tahoma"/>
+                <w:noProof/>
+                <w:webHidden/>
+                <w:sz w:val="24"/>
+                <w:szCs w:val="24"/>
               </w:rPr>
               <w:fldChar w:fldCharType="separate"/>
             </w:r>
             <w:r>
               <w:rPr>
-                <w:noProof/>
-                <w:webHidden/>
+                <w:rFonts w:ascii="Tahoma" w:hAnsi="Tahoma" w:cs="Tahoma"/>
+                <w:noProof/>
+                <w:webHidden/>
+                <w:sz w:val="24"/>
+                <w:szCs w:val="24"/>
               </w:rPr>
               <w:t>12</w:t>
             </w:r>
             <w:r>
               <w:rPr>
-                <w:noProof/>
-                <w:webHidden/>
+                <w:rFonts w:ascii="Tahoma" w:hAnsi="Tahoma" w:cs="Tahoma"/>
+                <w:noProof/>
+                <w:webHidden/>
+                <w:sz w:val="24"/>
+                <w:szCs w:val="24"/>
               </w:rPr>
               <w:fldChar w:fldCharType="end"/>
             </w:r>
@@ -2512,8 +3177,10 @@
               <w:tab w:val="right" w:leader="dot" w:pos="8828"/>
             </w:tabs>
             <w:rPr>
-              <w:rFonts w:eastAsiaTheme="minorEastAsia"/>
+              <w:rFonts w:ascii="Tahoma" w:eastAsiaTheme="minorEastAsia" w:hAnsi="Tahoma" w:cs="Tahoma"/>
               <w:noProof/>
+              <w:sz w:val="24"/>
+              <w:szCs w:val="24"/>
               <w:lang w:val="en-US"/>
             </w:rPr>
           </w:pPr>
@@ -2521,55 +3188,79 @@
             <w:r>
               <w:rPr>
                 <w:rStyle w:val="Hyperlink"/>
-                <w:noProof/>
+                <w:rFonts w:ascii="Tahoma" w:hAnsi="Tahoma" w:cs="Tahoma"/>
+                <w:noProof/>
+                <w:sz w:val="24"/>
+                <w:szCs w:val="24"/>
               </w:rPr>
               <w:t>Fase de Análisis de Datos</w:t>
             </w:r>
             <w:r>
               <w:rPr>
-                <w:noProof/>
-                <w:webHidden/>
+                <w:rFonts w:ascii="Tahoma" w:hAnsi="Tahoma" w:cs="Tahoma"/>
+                <w:noProof/>
+                <w:webHidden/>
+                <w:sz w:val="24"/>
+                <w:szCs w:val="24"/>
               </w:rPr>
               <w:tab/>
             </w:r>
             <w:r>
               <w:rPr>
-                <w:noProof/>
-                <w:webHidden/>
+                <w:rFonts w:ascii="Tahoma" w:hAnsi="Tahoma" w:cs="Tahoma"/>
+                <w:noProof/>
+                <w:webHidden/>
+                <w:sz w:val="24"/>
+                <w:szCs w:val="24"/>
               </w:rPr>
               <w:fldChar w:fldCharType="begin"/>
             </w:r>
             <w:r>
               <w:rPr>
-                <w:noProof/>
-                <w:webHidden/>
+                <w:rFonts w:ascii="Tahoma" w:hAnsi="Tahoma" w:cs="Tahoma"/>
+                <w:noProof/>
+                <w:webHidden/>
+                <w:sz w:val="24"/>
+                <w:szCs w:val="24"/>
               </w:rPr>
               <w:instrText xml:space="preserve"> PAGEREF _Toc38134895 \h </w:instrText>
             </w:r>
             <w:r>
               <w:rPr>
-                <w:noProof/>
-                <w:webHidden/>
-              </w:rPr>
-            </w:r>
-            <w:r>
-              <w:rPr>
-                <w:noProof/>
-                <w:webHidden/>
+                <w:rFonts w:ascii="Tahoma" w:hAnsi="Tahoma" w:cs="Tahoma"/>
+                <w:noProof/>
+                <w:webHidden/>
+                <w:sz w:val="24"/>
+                <w:szCs w:val="24"/>
+              </w:rPr>
+            </w:r>
+            <w:r>
+              <w:rPr>
+                <w:rFonts w:ascii="Tahoma" w:hAnsi="Tahoma" w:cs="Tahoma"/>
+                <w:noProof/>
+                <w:webHidden/>
+                <w:sz w:val="24"/>
+                <w:szCs w:val="24"/>
               </w:rPr>
               <w:fldChar w:fldCharType="separate"/>
             </w:r>
             <w:r>
               <w:rPr>
-                <w:noProof/>
-                <w:webHidden/>
+                <w:rFonts w:ascii="Tahoma" w:hAnsi="Tahoma" w:cs="Tahoma"/>
+                <w:noProof/>
+                <w:webHidden/>
+                <w:sz w:val="24"/>
+                <w:szCs w:val="24"/>
               </w:rPr>
               <w:t>13</w:t>
             </w:r>
             <w:r>
               <w:rPr>
-                <w:noProof/>
-                <w:webHidden/>
+                <w:rFonts w:ascii="Tahoma" w:hAnsi="Tahoma" w:cs="Tahoma"/>
+                <w:noProof/>
+                <w:webHidden/>
+                <w:sz w:val="24"/>
+                <w:szCs w:val="24"/>
               </w:rPr>
               <w:fldChar w:fldCharType="end"/>
             </w:r>
@@ -2582,8 +3273,10 @@
               <w:tab w:val="right" w:leader="dot" w:pos="8828"/>
             </w:tabs>
             <w:rPr>
-              <w:rFonts w:eastAsiaTheme="minorEastAsia"/>
+              <w:rFonts w:ascii="Tahoma" w:eastAsiaTheme="minorEastAsia" w:hAnsi="Tahoma" w:cs="Tahoma"/>
               <w:noProof/>
+              <w:sz w:val="24"/>
+              <w:szCs w:val="24"/>
               <w:lang w:val="en-US"/>
             </w:rPr>
           </w:pPr>
@@ -2591,55 +3284,79 @@
             <w:r>
               <w:rPr>
                 <w:rStyle w:val="Hyperlink"/>
-                <w:noProof/>
+                <w:rFonts w:ascii="Tahoma" w:hAnsi="Tahoma" w:cs="Tahoma"/>
+                <w:noProof/>
+                <w:sz w:val="24"/>
+                <w:szCs w:val="24"/>
               </w:rPr>
               <w:t>Resultados de todos los modelos que realizamos</w:t>
             </w:r>
             <w:r>
               <w:rPr>
-                <w:noProof/>
-                <w:webHidden/>
+                <w:rFonts w:ascii="Tahoma" w:hAnsi="Tahoma" w:cs="Tahoma"/>
+                <w:noProof/>
+                <w:webHidden/>
+                <w:sz w:val="24"/>
+                <w:szCs w:val="24"/>
               </w:rPr>
               <w:tab/>
             </w:r>
             <w:r>
               <w:rPr>
-                <w:noProof/>
-                <w:webHidden/>
+                <w:rFonts w:ascii="Tahoma" w:hAnsi="Tahoma" w:cs="Tahoma"/>
+                <w:noProof/>
+                <w:webHidden/>
+                <w:sz w:val="24"/>
+                <w:szCs w:val="24"/>
               </w:rPr>
               <w:fldChar w:fldCharType="begin"/>
             </w:r>
             <w:r>
               <w:rPr>
-                <w:noProof/>
-                <w:webHidden/>
+                <w:rFonts w:ascii="Tahoma" w:hAnsi="Tahoma" w:cs="Tahoma"/>
+                <w:noProof/>
+                <w:webHidden/>
+                <w:sz w:val="24"/>
+                <w:szCs w:val="24"/>
               </w:rPr>
               <w:instrText xml:space="preserve"> PAGEREF _Toc38134896 \h </w:instrText>
             </w:r>
             <w:r>
               <w:rPr>
-                <w:noProof/>
-                <w:webHidden/>
-              </w:rPr>
-            </w:r>
-            <w:r>
-              <w:rPr>
-                <w:noProof/>
-                <w:webHidden/>
+                <w:rFonts w:ascii="Tahoma" w:hAnsi="Tahoma" w:cs="Tahoma"/>
+                <w:noProof/>
+                <w:webHidden/>
+                <w:sz w:val="24"/>
+                <w:szCs w:val="24"/>
+              </w:rPr>
+            </w:r>
+            <w:r>
+              <w:rPr>
+                <w:rFonts w:ascii="Tahoma" w:hAnsi="Tahoma" w:cs="Tahoma"/>
+                <w:noProof/>
+                <w:webHidden/>
+                <w:sz w:val="24"/>
+                <w:szCs w:val="24"/>
               </w:rPr>
               <w:fldChar w:fldCharType="separate"/>
             </w:r>
             <w:r>
               <w:rPr>
-                <w:noProof/>
-                <w:webHidden/>
+                <w:rFonts w:ascii="Tahoma" w:hAnsi="Tahoma" w:cs="Tahoma"/>
+                <w:noProof/>
+                <w:webHidden/>
+                <w:sz w:val="24"/>
+                <w:szCs w:val="24"/>
               </w:rPr>
               <w:t>15</w:t>
             </w:r>
             <w:r>
               <w:rPr>
-                <w:noProof/>
-                <w:webHidden/>
+                <w:rFonts w:ascii="Tahoma" w:hAnsi="Tahoma" w:cs="Tahoma"/>
+                <w:noProof/>
+                <w:webHidden/>
+                <w:sz w:val="24"/>
+                <w:szCs w:val="24"/>
               </w:rPr>
               <w:fldChar w:fldCharType="end"/>
             </w:r>
@@ -2652,8 +3369,10 @@
               <w:tab w:val="right" w:leader="dot" w:pos="8828"/>
             </w:tabs>
             <w:rPr>
-              <w:rFonts w:eastAsiaTheme="minorEastAsia"/>
+              <w:rFonts w:ascii="Tahoma" w:eastAsiaTheme="minorEastAsia" w:hAnsi="Tahoma" w:cs="Tahoma"/>
               <w:noProof/>
+              <w:sz w:val="24"/>
+              <w:szCs w:val="24"/>
               <w:lang w:val="en-US"/>
             </w:rPr>
           </w:pPr>
@@ -2661,55 +3380,79 @@
             <w:r>
               <w:rPr>
                 <w:rStyle w:val="Hyperlink"/>
-                <w:noProof/>
+                <w:rFonts w:ascii="Tahoma" w:hAnsi="Tahoma" w:cs="Tahoma"/>
+                <w:noProof/>
+                <w:sz w:val="24"/>
+                <w:szCs w:val="24"/>
               </w:rPr>
               <w:t>Resultados del mejor modelo que realizamos</w:t>
             </w:r>
             <w:r>
               <w:rPr>
-                <w:noProof/>
-                <w:webHidden/>
+                <w:rFonts w:ascii="Tahoma" w:hAnsi="Tahoma" w:cs="Tahoma"/>
+                <w:noProof/>
+                <w:webHidden/>
+                <w:sz w:val="24"/>
+                <w:szCs w:val="24"/>
               </w:rPr>
               <w:tab/>
             </w:r>
             <w:r>
               <w:rPr>
-                <w:noProof/>
-                <w:webHidden/>
+                <w:rFonts w:ascii="Tahoma" w:hAnsi="Tahoma" w:cs="Tahoma"/>
+                <w:noProof/>
+                <w:webHidden/>
+                <w:sz w:val="24"/>
+                <w:szCs w:val="24"/>
               </w:rPr>
               <w:fldChar w:fldCharType="begin"/>
             </w:r>
             <w:r>
               <w:rPr>
-                <w:noProof/>
-                <w:webHidden/>
+                <w:rFonts w:ascii="Tahoma" w:hAnsi="Tahoma" w:cs="Tahoma"/>
+                <w:noProof/>
+                <w:webHidden/>
+                <w:sz w:val="24"/>
+                <w:szCs w:val="24"/>
               </w:rPr>
               <w:instrText xml:space="preserve"> PAGEREF _Toc38134897 \h </w:instrText>
             </w:r>
             <w:r>
               <w:rPr>
-                <w:noProof/>
-                <w:webHidden/>
-              </w:rPr>
-            </w:r>
-            <w:r>
-              <w:rPr>
-                <w:noProof/>
-                <w:webHidden/>
+                <w:rFonts w:ascii="Tahoma" w:hAnsi="Tahoma" w:cs="Tahoma"/>
+                <w:noProof/>
+                <w:webHidden/>
+                <w:sz w:val="24"/>
+                <w:szCs w:val="24"/>
+              </w:rPr>
+            </w:r>
+            <w:r>
+              <w:rPr>
+                <w:rFonts w:ascii="Tahoma" w:hAnsi="Tahoma" w:cs="Tahoma"/>
+                <w:noProof/>
+                <w:webHidden/>
+                <w:sz w:val="24"/>
+                <w:szCs w:val="24"/>
               </w:rPr>
               <w:fldChar w:fldCharType="separate"/>
             </w:r>
             <w:r>
               <w:rPr>
-                <w:noProof/>
-                <w:webHidden/>
+                <w:rFonts w:ascii="Tahoma" w:hAnsi="Tahoma" w:cs="Tahoma"/>
+                <w:noProof/>
+                <w:webHidden/>
+                <w:sz w:val="24"/>
+                <w:szCs w:val="24"/>
               </w:rPr>
               <w:t>15</w:t>
             </w:r>
             <w:r>
               <w:rPr>
-                <w:noProof/>
-                <w:webHidden/>
+                <w:rFonts w:ascii="Tahoma" w:hAnsi="Tahoma" w:cs="Tahoma"/>
+                <w:noProof/>
+                <w:webHidden/>
+                <w:sz w:val="24"/>
+                <w:szCs w:val="24"/>
               </w:rPr>
               <w:fldChar w:fldCharType="end"/>
             </w:r>
@@ -2724,8 +3467,10 @@
           </w:pPr>
           <w:r>
             <w:rPr>
+              <w:rFonts w:cs="Tahoma"/>
               <w:bCs/>
               <w:noProof/>
+              <w:szCs w:val="24"/>
               <w:lang w:val="es-GT"/>
             </w:rPr>
             <w:fldChar w:fldCharType="end"/>
@@ -11567,19 +12312,17 @@
           <w:pPr>
             <w:pStyle w:val="Heading1"/>
             <w:rPr>
-              <w:rFonts w:asciiTheme="minorHAnsi" w:eastAsiaTheme="minorHAnsi" w:hAnsiTheme="minorHAnsi" w:cstheme="minorBidi"/>
+              <w:rFonts w:eastAsiaTheme="minorHAnsi" w:cs="Tahoma"/>
               <w:b w:val="0"/>
-              <w:sz w:val="22"/>
-              <w:szCs w:val="22"/>
+              <w:szCs w:val="24"/>
               <w:lang w:val="es-GT"/>
             </w:rPr>
           </w:pPr>
           <w:r>
             <w:rPr>
-              <w:rFonts w:asciiTheme="minorHAnsi" w:eastAsiaTheme="minorHAnsi" w:hAnsiTheme="minorHAnsi" w:cstheme="minorBidi"/>
+              <w:rFonts w:eastAsiaTheme="minorHAnsi" w:cs="Tahoma"/>
               <w:b w:val="0"/>
-              <w:sz w:val="22"/>
-              <w:szCs w:val="22"/>
+              <w:szCs w:val="24"/>
               <w:lang w:val="es-GT"/>
             </w:rPr>
             <w:t xml:space="preserve"> </w:t>
@@ -11587,46 +12330,83 @@
         </w:p>
         <w:sdt>
           <w:sdtPr>
+            <w:rPr>
+              <w:rFonts w:ascii="Tahoma" w:hAnsi="Tahoma" w:cs="Tahoma"/>
+              <w:sz w:val="24"/>
+              <w:szCs w:val="24"/>
+            </w:rPr>
             <w:id w:val="111145805"/>
             <w:bibliography/>
           </w:sdtPr>
+          <w:sdtEndPr>
+            <w:rPr>
+              <w:rFonts w:asciiTheme="minorHAnsi" w:hAnsiTheme="minorHAnsi" w:cstheme="minorBidi"/>
+              <w:sz w:val="22"/>
+              <w:szCs w:val="22"/>
+            </w:rPr>
+          </w:sdtEndPr>
           <w:sdtContent>
             <w:p>
               <w:pPr>
                 <w:pStyle w:val="Bibliography"/>
                 <w:ind w:left="720" w:hanging="720"/>
                 <w:rPr>
+                  <w:rFonts w:ascii="Tahoma" w:hAnsi="Tahoma" w:cs="Tahoma"/>
                   <w:noProof/>
+                  <w:sz w:val="28"/>
+                  <w:szCs w:val="28"/>
+                </w:rPr>
+              </w:pPr>
+              <w:r>
+                <w:rPr>
+                  <w:rFonts w:ascii="Tahoma" w:hAnsi="Tahoma" w:cs="Tahoma"/>
                   <w:sz w:val="24"/>
                   <w:szCs w:val="24"/>
                 </w:rPr>
-              </w:pPr>
-              <w:r>
                 <w:fldChar w:fldCharType="begin"/>
               </w:r>
               <w:r>
+                <w:rPr>
+                  <w:rFonts w:ascii="Tahoma" w:hAnsi="Tahoma" w:cs="Tahoma"/>
+                  <w:sz w:val="24"/>
+                  <w:szCs w:val="24"/>
+                </w:rPr>
                 <w:instrText xml:space="preserve"> BIBLIOGRAPHY </w:instrText>
               </w:r>
               <w:r>
+                <w:rPr>
+                  <w:rFonts w:ascii="Tahoma" w:hAnsi="Tahoma" w:cs="Tahoma"/>
+                  <w:sz w:val="24"/>
+                  <w:szCs w:val="24"/>
+                </w:rPr>
                 <w:fldChar w:fldCharType="separate"/>
               </w:r>
               <w:r>
                 <w:rPr>
+                  <w:rFonts w:ascii="Tahoma" w:hAnsi="Tahoma" w:cs="Tahoma"/>
                   <w:noProof/>
+                  <w:sz w:val="24"/>
+                  <w:szCs w:val="24"/>
                 </w:rPr>
                 <w:t xml:space="preserve">M., M. (24 de Octube de 2019). </w:t>
               </w:r>
               <w:r>
                 <w:rPr>
+                  <w:rFonts w:ascii="Tahoma" w:hAnsi="Tahoma" w:cs="Tahoma"/>
                   <w:i/>
                   <w:iCs/>
                   <w:noProof/>
+                  <w:sz w:val="24"/>
+                  <w:szCs w:val="24"/>
                 </w:rPr>
                 <w:t>Media cuadrática</w:t>
               </w:r>
               <w:r>
                 <w:rPr>
+                  <w:rFonts w:ascii="Tahoma" w:hAnsi="Tahoma" w:cs="Tahoma"/>
                   <w:noProof/>
+                  <w:sz w:val="24"/>
+                  <w:szCs w:val="24"/>
                 </w:rPr>
                 <w:t>. Obtenido de Wikipedia: https://es.wikipedia.org/wiki/Media_cuadrática#Media_cuadrática_de_la_velocidad_de_un_gas</w:t>
               </w:r>
@@ -11636,35 +12416,50 @@
                 <w:pStyle w:val="Bibliography"/>
                 <w:ind w:left="720" w:hanging="720"/>
                 <w:rPr>
+                  <w:rFonts w:ascii="Tahoma" w:hAnsi="Tahoma" w:cs="Tahoma"/>
                   <w:noProof/>
+                  <w:sz w:val="24"/>
+                  <w:szCs w:val="24"/>
                 </w:rPr>
               </w:pPr>
               <w:r>
                 <w:rPr>
+                  <w:rFonts w:ascii="Tahoma" w:hAnsi="Tahoma" w:cs="Tahoma"/>
                   <w:noProof/>
+                  <w:sz w:val="24"/>
+                  <w:szCs w:val="24"/>
                   <w:lang w:val="en-US"/>
                 </w:rPr>
                 <w:t xml:space="preserve">Project, R. (s.f.). </w:t>
               </w:r>
               <w:r>
                 <w:rPr>
+                  <w:rFonts w:ascii="Tahoma" w:hAnsi="Tahoma" w:cs="Tahoma"/>
                   <w:i/>
                   <w:iCs/>
                   <w:noProof/>
+                  <w:sz w:val="24"/>
+                  <w:szCs w:val="24"/>
                   <w:lang w:val="en-US"/>
                 </w:rPr>
                 <w:t>What is R?</w:t>
               </w:r>
               <w:r>
                 <w:rPr>
+                  <w:rFonts w:ascii="Tahoma" w:hAnsi="Tahoma" w:cs="Tahoma"/>
                   <w:noProof/>
+                  <w:sz w:val="24"/>
+                  <w:szCs w:val="24"/>
                   <w:lang w:val="en-US"/>
                 </w:rPr>
                 <w:t xml:space="preserve"> </w:t>
               </w:r>
               <w:r>
                 <w:rPr>
+                  <w:rFonts w:ascii="Tahoma" w:hAnsi="Tahoma" w:cs="Tahoma"/>
                   <w:noProof/>
+                  <w:sz w:val="24"/>
+                  <w:szCs w:val="24"/>
                 </w:rPr>
                 <w:t>Obtenido de r-project: https://www.r-project.org/about.html</w:t>
               </w:r>
@@ -11674,35 +12469,50 @@
                 <w:pStyle w:val="Bibliography"/>
                 <w:ind w:left="720" w:hanging="720"/>
                 <w:rPr>
+                  <w:rFonts w:ascii="Tahoma" w:hAnsi="Tahoma" w:cs="Tahoma"/>
                   <w:noProof/>
+                  <w:sz w:val="24"/>
+                  <w:szCs w:val="24"/>
                 </w:rPr>
               </w:pPr>
               <w:r>
                 <w:rPr>
+                  <w:rFonts w:ascii="Tahoma" w:hAnsi="Tahoma" w:cs="Tahoma"/>
                   <w:noProof/>
+                  <w:sz w:val="24"/>
+                  <w:szCs w:val="24"/>
                   <w:lang w:val="en-US"/>
                 </w:rPr>
                 <w:t xml:space="preserve">Shekhar, A. (s.f.). </w:t>
               </w:r>
               <w:r>
                 <w:rPr>
+                  <w:rFonts w:ascii="Tahoma" w:hAnsi="Tahoma" w:cs="Tahoma"/>
                   <w:i/>
                   <w:iCs/>
                   <w:noProof/>
+                  <w:sz w:val="24"/>
+                  <w:szCs w:val="24"/>
                   <w:lang w:val="en-US"/>
                 </w:rPr>
                 <w:t>LetsLearnAI: What Is Feature Engineering for Machine Learning?</w:t>
               </w:r>
               <w:r>
                 <w:rPr>
+                  <w:rFonts w:ascii="Tahoma" w:hAnsi="Tahoma" w:cs="Tahoma"/>
                   <w:noProof/>
+                  <w:sz w:val="24"/>
+                  <w:szCs w:val="24"/>
                   <w:lang w:val="en-US"/>
                 </w:rPr>
                 <w:t xml:space="preserve"> </w:t>
               </w:r>
               <w:r>
                 <w:rPr>
+                  <w:rFonts w:ascii="Tahoma" w:hAnsi="Tahoma" w:cs="Tahoma"/>
                   <w:noProof/>
+                  <w:sz w:val="24"/>
+                  <w:szCs w:val="24"/>
                 </w:rPr>
                 <w:t>Obtenido de Medium: https://medium.com/mindorks/what-is-feature-engineering-for-machine-learning-d8ba3158d97a</w:t>
               </w:r>
@@ -11712,26 +12522,38 @@
                 <w:pStyle w:val="Bibliography"/>
                 <w:ind w:left="720" w:hanging="720"/>
                 <w:rPr>
+                  <w:rFonts w:ascii="Tahoma" w:hAnsi="Tahoma" w:cs="Tahoma"/>
                   <w:noProof/>
+                  <w:sz w:val="24"/>
+                  <w:szCs w:val="24"/>
                 </w:rPr>
               </w:pPr>
               <w:r>
                 <w:rPr>
+                  <w:rFonts w:ascii="Tahoma" w:hAnsi="Tahoma" w:cs="Tahoma"/>
                   <w:noProof/>
+                  <w:sz w:val="24"/>
+                  <w:szCs w:val="24"/>
                 </w:rPr>
                 <w:t xml:space="preserve">SuperProf. (s.f.). </w:t>
               </w:r>
               <w:r>
                 <w:rPr>
+                  <w:rFonts w:ascii="Tahoma" w:hAnsi="Tahoma" w:cs="Tahoma"/>
                   <w:i/>
                   <w:iCs/>
                   <w:noProof/>
+                  <w:sz w:val="24"/>
+                  <w:szCs w:val="24"/>
                 </w:rPr>
                 <w:t>Qué significa correlación estadística en Matemáticas</w:t>
               </w:r>
               <w:r>
                 <w:rPr>
+                  <w:rFonts w:ascii="Tahoma" w:hAnsi="Tahoma" w:cs="Tahoma"/>
                   <w:noProof/>
+                  <w:sz w:val="24"/>
+                  <w:szCs w:val="24"/>
                 </w:rPr>
                 <w:t>. Obtenido de SuperProf Diccionario: https://www.superprof.es/diccionario/matematicas/estadistica/correlacion-estadistica.html</w:t>
               </w:r>
@@ -11741,35 +12563,50 @@
                 <w:pStyle w:val="Bibliography"/>
                 <w:ind w:left="720" w:hanging="720"/>
                 <w:rPr>
+                  <w:rFonts w:ascii="Tahoma" w:hAnsi="Tahoma" w:cs="Tahoma"/>
                   <w:noProof/>
+                  <w:sz w:val="24"/>
+                  <w:szCs w:val="24"/>
                 </w:rPr>
               </w:pPr>
               <w:r>
                 <w:rPr>
+                  <w:rFonts w:ascii="Tahoma" w:hAnsi="Tahoma" w:cs="Tahoma"/>
                   <w:noProof/>
+                  <w:sz w:val="24"/>
+                  <w:szCs w:val="24"/>
                   <w:lang w:val="en-US"/>
                 </w:rPr>
                 <w:t xml:space="preserve">Urquhart, B. (2013). </w:t>
               </w:r>
               <w:r>
                 <w:rPr>
+                  <w:rFonts w:ascii="Tahoma" w:hAnsi="Tahoma" w:cs="Tahoma"/>
                   <w:i/>
                   <w:iCs/>
                   <w:noProof/>
+                  <w:sz w:val="24"/>
+                  <w:szCs w:val="24"/>
                   <w:lang w:val="en-US"/>
                 </w:rPr>
                 <w:t>Mean Absolute Error</w:t>
               </w:r>
               <w:r>
                 <w:rPr>
+                  <w:rFonts w:ascii="Tahoma" w:hAnsi="Tahoma" w:cs="Tahoma"/>
                   <w:noProof/>
+                  <w:sz w:val="24"/>
+                  <w:szCs w:val="24"/>
                   <w:lang w:val="en-US"/>
                 </w:rPr>
                 <w:t xml:space="preserve">. </w:t>
               </w:r>
               <w:r>
                 <w:rPr>
+                  <w:rFonts w:ascii="Tahoma" w:hAnsi="Tahoma" w:cs="Tahoma"/>
                   <w:noProof/>
+                  <w:sz w:val="24"/>
+                  <w:szCs w:val="24"/>
                 </w:rPr>
                 <w:t>Obtenido de ScienceDirect: https://www.sciencedirect.com/topics/engineering/mean-absolute-error</w:t>
               </w:r>
@@ -11779,26 +12616,38 @@
                 <w:pStyle w:val="Bibliography"/>
                 <w:ind w:left="720" w:hanging="720"/>
                 <w:rPr>
+                  <w:rFonts w:ascii="Tahoma" w:hAnsi="Tahoma" w:cs="Tahoma"/>
                   <w:noProof/>
+                  <w:sz w:val="24"/>
+                  <w:szCs w:val="24"/>
                 </w:rPr>
               </w:pPr>
               <w:r>
                 <w:rPr>
+                  <w:rFonts w:ascii="Tahoma" w:hAnsi="Tahoma" w:cs="Tahoma"/>
                   <w:noProof/>
+                  <w:sz w:val="24"/>
+                  <w:szCs w:val="24"/>
                 </w:rPr>
                 <w:t xml:space="preserve">webopedia. (2020). </w:t>
               </w:r>
               <w:r>
                 <w:rPr>
+                  <w:rFonts w:ascii="Tahoma" w:hAnsi="Tahoma" w:cs="Tahoma"/>
                   <w:i/>
                   <w:iCs/>
                   <w:noProof/>
+                  <w:sz w:val="24"/>
+                  <w:szCs w:val="24"/>
                 </w:rPr>
                 <w:t>neural network</w:t>
               </w:r>
               <w:r>
                 <w:rPr>
+                  <w:rFonts w:ascii="Tahoma" w:hAnsi="Tahoma" w:cs="Tahoma"/>
                   <w:noProof/>
+                  <w:sz w:val="24"/>
+                  <w:szCs w:val="24"/>
                 </w:rPr>
                 <w:t>. Obtenido de webopedia: https://www.webopedia.com/TERM/N/neural_network.html</w:t>
               </w:r>
@@ -11808,34 +12657,49 @@
                 <w:pStyle w:val="Bibliography"/>
                 <w:ind w:left="720" w:hanging="720"/>
                 <w:rPr>
+                  <w:rFonts w:ascii="Tahoma" w:hAnsi="Tahoma" w:cs="Tahoma"/>
                   <w:noProof/>
+                  <w:sz w:val="24"/>
+                  <w:szCs w:val="24"/>
                 </w:rPr>
               </w:pPr>
               <w:r>
                 <w:rPr>
+                  <w:rFonts w:ascii="Tahoma" w:hAnsi="Tahoma" w:cs="Tahoma"/>
                   <w:noProof/>
+                  <w:sz w:val="24"/>
+                  <w:szCs w:val="24"/>
                 </w:rPr>
                 <w:t xml:space="preserve">Yegulalp, S. (18 de Junio de 2019). </w:t>
               </w:r>
               <w:r>
                 <w:rPr>
+                  <w:rFonts w:ascii="Tahoma" w:hAnsi="Tahoma" w:cs="Tahoma"/>
                   <w:i/>
                   <w:iCs/>
                   <w:noProof/>
+                  <w:sz w:val="24"/>
+                  <w:szCs w:val="24"/>
                   <w:lang w:val="en-US"/>
                 </w:rPr>
                 <w:t>What is TensorFlow? The machine learning library explained</w:t>
               </w:r>
               <w:r>
                 <w:rPr>
+                  <w:rFonts w:ascii="Tahoma" w:hAnsi="Tahoma" w:cs="Tahoma"/>
                   <w:noProof/>
+                  <w:sz w:val="24"/>
+                  <w:szCs w:val="24"/>
                   <w:lang w:val="en-US"/>
                 </w:rPr>
                 <w:t xml:space="preserve">. </w:t>
               </w:r>
               <w:r>
                 <w:rPr>
+                  <w:rFonts w:ascii="Tahoma" w:hAnsi="Tahoma" w:cs="Tahoma"/>
                   <w:noProof/>
+                  <w:sz w:val="24"/>
+                  <w:szCs w:val="24"/>
                 </w:rPr>
                 <w:t>Obtenido de Info World: https://www.infoworld.com/article/3278008/what-is-tensorflow-the-machine-learning-library-explained.html</w:t>
               </w:r>
@@ -11848,9 +12712,12 @@
               </w:pPr>
               <w:r>
                 <w:rPr>
+                  <w:rFonts w:ascii="Tahoma" w:hAnsi="Tahoma" w:cs="Tahoma"/>
                   <w:b/>
                   <w:bCs/>
                   <w:noProof/>
+                  <w:sz w:val="24"/>
+                  <w:szCs w:val="24"/>
                 </w:rPr>
                 <w:fldChar w:fldCharType="end"/>
               </w:r>
@@ -16128,7 +16995,7 @@
 </file>
 
 <file path=customXml/itemProps2.xml><?xml version="1.0" encoding="utf-8"?>
-<ds:datastoreItem xmlns:ds="http://schemas.openxmlformats.org/officeDocument/2006/customXml" ds:itemID="{FF112BFC-6630-424C-9834-E002BE916CE2}">
+<ds:datastoreItem xmlns:ds="http://schemas.openxmlformats.org/officeDocument/2006/customXml" ds:itemID="{0147F48A-9023-4A3F-B05E-52DA04689A00}">
   <ds:schemaRefs>
     <ds:schemaRef ds:uri="http://schemas.openxmlformats.org/officeDocument/2006/bibliography"/>
   </ds:schemaRefs>

</xml_diff>